<commit_message>
A few more responses dealt with
</commit_message>
<xml_diff>
--- a/doc/Heredity_R1/ldeli_growth_ms_heredity_r1.docx
+++ b/doc/Heredity_R1/ldeli_growth_ms_heredity_r1.docx
@@ -3322,16 +3322,45 @@
         <w:t xml:space="preserve"> </w:t>
       </w:r>
       <w:r>
-        <w:t>The dynamics of</w:t>
-      </w:r>
-      <w:r>
-        <w:t xml:space="preserve"> both </w:t>
-      </w:r>
-      <w:r>
-        <w:t>genetic and non-genetic sources of</w:t>
-      </w:r>
-      <w:r>
-        <w:t xml:space="preserve"> variation </w:t>
+        <w:t xml:space="preserve">The </w:t>
+      </w:r>
+      <w:del w:id="34" w:author="Daniel Noble" w:date="2023-07-06T16:06:00Z">
+        <w:r>
+          <w:delText xml:space="preserve">dynamics </w:delText>
+        </w:r>
+      </w:del>
+      <w:ins w:id="35" w:author="Daniel Noble" w:date="2023-07-06T16:06:00Z">
+        <w:r>
+          <w:t>expression</w:t>
+        </w:r>
+        <w:r>
+          <w:t xml:space="preserve"> </w:t>
+        </w:r>
+        <w:r>
+          <w:t xml:space="preserve">of </w:t>
+        </w:r>
+      </w:ins>
+      <w:del w:id="36" w:author="Daniel Noble" w:date="2023-07-06T16:05:00Z">
+        <w:r>
+          <w:delText>of</w:delText>
+        </w:r>
+        <w:r>
+          <w:delText xml:space="preserve"> both </w:delText>
+        </w:r>
+      </w:del>
+      <w:r>
+        <w:t xml:space="preserve">genetic </w:t>
+      </w:r>
+      <w:del w:id="37" w:author="Daniel Noble" w:date="2023-07-06T16:05:00Z">
+        <w:r>
+          <w:delText>and non-genetic sources of</w:delText>
+        </w:r>
+        <w:r>
+          <w:delText xml:space="preserve"> </w:delText>
+        </w:r>
+      </w:del>
+      <w:r>
+        <w:t xml:space="preserve">variation </w:t>
       </w:r>
       <w:r>
         <w:t>under different</w:t>
@@ -3447,7 +3476,7 @@
       <w:r>
         <w:fldChar w:fldCharType="end"/>
       </w:r>
-      <w:del w:id="34" w:author="Daniel Noble" w:date="2023-06-23T16:04:00Z">
+      <w:del w:id="38" w:author="Daniel Noble" w:date="2023-06-23T16:04:00Z">
         <w:r>
           <w:fldChar w:fldCharType="begin"/>
         </w:r>
@@ -3549,7 +3578,7 @@
       <w:r>
         <w:fldChar w:fldCharType="end"/>
       </w:r>
-      <w:del w:id="35" w:author="Daniel Noble" w:date="2023-06-23T16:05:00Z">
+      <w:del w:id="39" w:author="Daniel Noble" w:date="2023-06-23T16:05:00Z">
         <w:r>
           <w:fldChar w:fldCharType="begin"/>
         </w:r>
@@ -4018,15 +4047,71 @@
         <w:t>are predicted to vary</w:t>
       </w:r>
       <w:r>
-        <w:t xml:space="preserve"> across ontogeny and temporal approach is therefore needed </w:t>
-      </w:r>
-      <w:proofErr w:type="gramStart"/>
-      <w:r>
-        <w:t>in order to</w:t>
-      </w:r>
-      <w:proofErr w:type="gramEnd"/>
-      <w:r>
-        <w:t xml:space="preserve"> evaluate when evolutionary potential of body size is greatest. </w:t>
+        <w:t xml:space="preserve"> across ontogeny and temporal approach is </w:t>
+      </w:r>
+      <w:del w:id="40" w:author="Daniel Noble" w:date="2023-07-06T16:04:00Z">
+        <w:r>
+          <w:delText xml:space="preserve">therefore </w:delText>
+        </w:r>
+      </w:del>
+      <w:r>
+        <w:t xml:space="preserve">needed in order to evaluate </w:t>
+      </w:r>
+      <w:del w:id="41" w:author="Daniel Noble" w:date="2023-07-06T16:04:00Z">
+        <w:r>
+          <w:delText xml:space="preserve">when </w:delText>
+        </w:r>
+      </w:del>
+      <w:ins w:id="42" w:author="Daniel Noble" w:date="2023-07-06T16:04:00Z">
+        <w:r>
+          <w:t>age-specific</w:t>
+        </w:r>
+        <w:r>
+          <w:t xml:space="preserve"> </w:t>
+        </w:r>
+      </w:ins>
+      <w:r>
+        <w:t xml:space="preserve">evolutionary potential of body size </w:t>
+      </w:r>
+      <w:del w:id="43" w:author="Daniel Noble" w:date="2023-07-06T16:04:00Z">
+        <w:r>
+          <w:delText>is greatest</w:delText>
+        </w:r>
+      </w:del>
+      <w:ins w:id="44" w:author="Daniel Noble" w:date="2023-07-06T16:04:00Z">
+        <w:r>
+          <w:t>– </w:t>
+        </w:r>
+        <w:r>
+          <w:rPr>
+            <w:rFonts w:eastAsia="Times New Roman" w:cs="Times New Roman"/>
+            <w:color w:val="4472C4" w:themeColor="accent1"/>
+            <w:shd w:val="clear" w:color="auto" w:fill="FFFFFF"/>
+            <w:lang w:eastAsia="en-GB"/>
+          </w:rPr>
+          <w:t xml:space="preserve">higher genetic variation </w:t>
+        </w:r>
+        <w:r>
+          <w:rPr>
+            <w:rFonts w:eastAsia="Times New Roman" w:cs="Times New Roman"/>
+            <w:color w:val="4472C4" w:themeColor="accent1"/>
+            <w:shd w:val="clear" w:color="auto" w:fill="FFFFFF"/>
+            <w:lang w:eastAsia="en-GB"/>
+          </w:rPr>
+          <w:t xml:space="preserve">at a given age </w:t>
+        </w:r>
+        <w:r>
+          <w:rPr>
+            <w:rFonts w:eastAsia="Times New Roman" w:cs="Times New Roman"/>
+            <w:color w:val="4472C4" w:themeColor="accent1"/>
+            <w:shd w:val="clear" w:color="auto" w:fill="FFFFFF"/>
+            <w:lang w:eastAsia="en-GB"/>
+          </w:rPr>
+          <w:t>would imply that, if selection were to operate, it would be more likely to lead to an evolutionary response</w:t>
+        </w:r>
+      </w:ins>
+      <w:r>
+        <w:t xml:space="preserve">. </w:t>
       </w:r>
     </w:p>
     <w:p>
@@ -4314,7 +4399,52 @@
         <w:t xml:space="preserve"> developmental temperatures</w:t>
       </w:r>
       <w:r>
-        <w:t>, after controlling for non-genetic sources of variance. We expected maternal effects and permanent environment effects to manifest early in development and dissipate over time.</w:t>
+        <w:t>, after controlling for non-genetic sources of variance</w:t>
+      </w:r>
+      <w:ins w:id="45" w:author="Daniel Noble" w:date="2023-07-06T15:58:00Z">
+        <w:r>
+          <w:t xml:space="preserve">, as higher temperatures </w:t>
+        </w:r>
+      </w:ins>
+      <w:ins w:id="46" w:author="Daniel Noble" w:date="2023-07-06T15:59:00Z">
+        <w:r>
+          <w:t xml:space="preserve">may release ‘cryptic genetic variation’ </w:t>
+        </w:r>
+      </w:ins>
+      <w:r>
+        <w:fldChar w:fldCharType="begin"/>
+      </w:r>
+      <w:r>
+        <w:instrText xml:space="preserve"> ADDIN EN.CITE &lt;EndNote&gt;&lt;Cite&gt;&lt;Author&gt;Rowiński&lt;/Author&gt;&lt;Year&gt;2017&lt;/Year&gt;&lt;RecNum&gt;83&lt;/RecNum&gt;&lt;DisplayText&gt;(Rowiński and Rogell 2017)&lt;/DisplayText&gt;&lt;record&gt;&lt;rec-number&gt;83&lt;/rec-number&gt;&lt;foreign-keys&gt;&lt;key app="EN" db-id="t5xpwvss9tf0a5ersfo5r5a30tzt00edvxz9" timestamp="1687476728"&gt;83&lt;/key&gt;&lt;/foreign-keys&gt;&lt;ref-type name="Journal Article"&gt;17&lt;/ref-type&gt;&lt;contributors&gt;&lt;authors&gt;&lt;author&gt;Rowiński, P. K., &lt;/author&gt;&lt;author&gt;Rogell, B. &lt;/author&gt;&lt;/authors&gt;&lt;/contributors&gt;&lt;titles&gt;&lt;title&gt;Environmental stress correlates with increases in both genetic and residual variances: A meta-analysis of animal studies&lt;/title&gt;&lt;secondary-title&gt;Evolution&lt;/secondary-title&gt;&lt;/titles&gt;&lt;periodical&gt;&lt;full-title&gt;Evolution&lt;/full-title&gt;&lt;/periodical&gt;&lt;pages&gt;1339–1351. https://doi.org/10.1111/evo.13201&lt;/pages&gt;&lt;volume&gt;71&lt;/volume&gt;&lt;dates&gt;&lt;year&gt;2017&lt;/year&gt;&lt;/dates&gt;&lt;urls&gt;&lt;/urls&gt;&lt;/record&gt;&lt;/Cite&gt;&lt;/EndNote&gt;</w:instrText>
+      </w:r>
+      <w:r>
+        <w:fldChar w:fldCharType="separate"/>
+      </w:r>
+      <w:r>
+        <w:rPr>
+          <w:noProof/>
+        </w:rPr>
+        <w:t>(</w:t>
+      </w:r>
+      <w:hyperlink w:history="1">
+        <w:r>
+          <w:rPr>
+            <w:rStyle w:val="Hyperlink"/>
+          </w:rPr>
+          <w:t>Rowiński and Rogell 2017</w:t>
+        </w:r>
+      </w:hyperlink>
+      <w:r>
+        <w:rPr>
+          <w:noProof/>
+        </w:rPr>
+        <w:t>)</w:t>
+      </w:r>
+      <w:r>
+        <w:fldChar w:fldCharType="end"/>
+      </w:r>
+      <w:r>
+        <w:t>. We expected maternal effects and permanent environment effects to manifest early in development and dissipate over time.</w:t>
       </w:r>
     </w:p>
     <w:p>
@@ -4323,6 +4453,7 @@
         <w:contextualSpacing/>
       </w:pPr>
       <w:r>
+        <w:lastRenderedPageBreak/>
         <w:t>Materials and Methods</w:t>
       </w:r>
     </w:p>
@@ -4342,23 +4473,23 @@
           <w:color w:val="000000"/>
           <w:shd w:val="clear" w:color="auto" w:fill="FFFFFF"/>
           <w:lang w:eastAsia="en-GB"/>
-          <w:rPrChange w:id="36" w:author="Daniel Noble" w:date="2023-06-23T10:54:00Z">
+          <w:rPrChange w:id="47" w:author="Daniel Noble" w:date="2023-06-23T10:54:00Z">
             <w:rPr/>
           </w:rPrChange>
         </w:rPr>
-        <w:pPrChange w:id="37" w:author="Daniel Noble" w:date="2023-06-23T10:54:00Z">
+        <w:pPrChange w:id="48" w:author="Daniel Noble" w:date="2023-06-23T10:54:00Z">
           <w:pPr>
             <w:ind w:firstLine="720"/>
             <w:contextualSpacing/>
           </w:pPr>
         </w:pPrChange>
       </w:pPr>
-      <w:del w:id="38" w:author="Daniel Noble" w:date="2023-06-23T10:45:00Z">
+      <w:del w:id="49" w:author="Daniel Noble" w:date="2023-06-23T10:45:00Z">
         <w:r>
           <w:delText>From 2015 – 2017, we</w:delText>
         </w:r>
       </w:del>
-      <w:ins w:id="39" w:author="Daniel Noble" w:date="2023-06-23T10:45:00Z">
+      <w:ins w:id="50" w:author="Daniel Noble" w:date="2023-06-23T10:45:00Z">
         <w:r>
           <w:t>We</w:t>
         </w:r>
@@ -4416,13 +4547,9 @@
       <w:r>
         <w:t xml:space="preserve"> = 50) using wild individuals collected across five sites throughout the Sydney region between August and September 2015. </w:t>
       </w:r>
-      <w:ins w:id="40" w:author="Daniel Noble" w:date="2023-06-23T10:50:00Z">
-        <w:r>
-          <w:t xml:space="preserve">While we collected from five different sites in Sydney, biogeographic data </w:t>
-        </w:r>
-        <w:r>
-          <w:lastRenderedPageBreak/>
-          <w:t xml:space="preserve">suggests high gene-flow across the Sydney region </w:t>
+      <w:ins w:id="51" w:author="Daniel Noble" w:date="2023-06-23T10:50:00Z">
+        <w:r>
+          <w:t xml:space="preserve">While we collected from five different sites in Sydney, biogeographic data suggests high gene-flow across the Sydney region </w:t>
         </w:r>
       </w:ins>
       <w:r>
@@ -4467,7 +4594,7 @@
       <w:r>
         <w:fldChar w:fldCharType="end"/>
       </w:r>
-      <w:ins w:id="41" w:author="Daniel Noble" w:date="2023-06-23T10:52:00Z">
+      <w:ins w:id="52" w:author="Daniel Noble" w:date="2023-06-23T10:52:00Z">
         <w:r>
           <w:t>.</w:t>
         </w:r>
@@ -4543,7 +4670,7 @@
       <w:r>
         <w:t xml:space="preserve"> H). </w:t>
       </w:r>
-      <w:ins w:id="42" w:author="Daniel Noble" w:date="2023-06-23T10:54:00Z">
+      <w:ins w:id="53" w:author="Daniel Noble" w:date="2023-06-23T10:54:00Z">
         <w:r>
           <w:rPr>
             <w:rFonts w:eastAsia="Times New Roman" w:cs="Times New Roman"/>
@@ -4554,7 +4681,7 @@
           <w:t xml:space="preserve">We choose </w:t>
         </w:r>
       </w:ins>
-      <w:ins w:id="43" w:author="Daniel Noble" w:date="2023-06-23T10:55:00Z">
+      <w:ins w:id="54" w:author="Daniel Noble" w:date="2023-06-23T10:55:00Z">
         <w:r>
           <w:rPr>
             <w:rFonts w:eastAsia="Times New Roman" w:cs="Times New Roman"/>
@@ -4565,7 +4692,7 @@
           <w:t>a paternal half-sib</w:t>
         </w:r>
       </w:ins>
-      <w:ins w:id="44" w:author="Daniel Noble" w:date="2023-06-23T10:54:00Z">
+      <w:ins w:id="55" w:author="Daniel Noble" w:date="2023-06-23T10:54:00Z">
         <w:r>
           <w:rPr>
             <w:rFonts w:eastAsia="Times New Roman" w:cs="Times New Roman"/>
@@ -4576,7 +4703,7 @@
           <w:t xml:space="preserve"> design because maternal half-sibs </w:t>
         </w:r>
       </w:ins>
-      <w:ins w:id="45" w:author="Daniel Noble" w:date="2023-06-23T10:55:00Z">
+      <w:ins w:id="56" w:author="Daniel Noble" w:date="2023-06-23T10:55:00Z">
         <w:r>
           <w:rPr>
             <w:rFonts w:eastAsia="Times New Roman" w:cs="Times New Roman"/>
@@ -4587,7 +4714,7 @@
           <w:t xml:space="preserve">are difficult to generate </w:t>
         </w:r>
       </w:ins>
-      <w:ins w:id="46" w:author="Daniel Noble" w:date="2023-06-23T10:54:00Z">
+      <w:ins w:id="57" w:author="Daniel Noble" w:date="2023-06-23T10:54:00Z">
         <w:r>
           <w:rPr>
             <w:rFonts w:eastAsia="Times New Roman" w:cs="Times New Roman"/>
@@ -4598,7 +4725,7 @@
           <w:t>given that females in our colony only produced a single clutch in a year</w:t>
         </w:r>
       </w:ins>
-      <w:ins w:id="47" w:author="Daniel Noble" w:date="2023-06-23T10:55:00Z">
+      <w:ins w:id="58" w:author="Daniel Noble" w:date="2023-06-23T10:55:00Z">
         <w:r>
           <w:rPr>
             <w:rFonts w:eastAsia="Times New Roman" w:cs="Times New Roman"/>
@@ -4609,7 +4736,7 @@
           <w:t xml:space="preserve"> (see below)</w:t>
         </w:r>
       </w:ins>
-      <w:ins w:id="48" w:author="Daniel Noble" w:date="2023-06-23T10:54:00Z">
+      <w:ins w:id="59" w:author="Daniel Noble" w:date="2023-06-23T10:54:00Z">
         <w:r>
           <w:rPr>
             <w:rFonts w:eastAsia="Times New Roman" w:cs="Times New Roman"/>
@@ -4623,7 +4750,7 @@
       <w:r>
         <w:t xml:space="preserve">Enclosures were kept under UV lights (12L:12D) in a </w:t>
       </w:r>
-      <w:del w:id="49" w:author="Daniel Noble" w:date="2023-06-23T15:57:00Z">
+      <w:del w:id="60" w:author="Daniel Noble" w:date="2023-06-23T15:57:00Z">
         <w:r>
           <w:delText>temperature control</w:delText>
         </w:r>
@@ -4631,7 +4758,7 @@
           <w:delText>led</w:delText>
         </w:r>
       </w:del>
-      <w:ins w:id="50" w:author="Daniel Noble" w:date="2023-06-23T15:57:00Z">
+      <w:ins w:id="61" w:author="Daniel Noble" w:date="2023-06-23T15:57:00Z">
         <w:r>
           <w:t>temperature-controlled</w:t>
         </w:r>
@@ -4936,7 +5063,7 @@
       <w:r>
         <w:t xml:space="preserve">. These treatments represent the temperature extremes of natural nest </w:t>
       </w:r>
-      <w:ins w:id="51" w:author="Daniel Noble" w:date="2023-06-23T12:25:00Z">
+      <w:ins w:id="62" w:author="Daniel Noble" w:date="2023-06-23T12:25:00Z">
         <w:r>
           <w:t>(~ 2 standard deviations above and below the mean - ~27</w:t>
         </w:r>
@@ -4996,37 +5123,37 @@
       <w:r>
         <w:t xml:space="preserve">. </w:t>
       </w:r>
-      <w:ins w:id="52" w:author="Daniel Noble" w:date="2023-06-23T12:33:00Z">
+      <w:ins w:id="63" w:author="Daniel Noble" w:date="2023-06-23T12:33:00Z">
         <w:r>
           <w:t>We chose these temperatures because were expect thermal environments to become more extreme and variable in the future making it of interest in knowing how the expression of genetic variation is likel</w:t>
         </w:r>
       </w:ins>
-      <w:ins w:id="53" w:author="Daniel Noble" w:date="2023-06-23T12:34:00Z">
+      <w:ins w:id="64" w:author="Daniel Noble" w:date="2023-06-23T12:34:00Z">
         <w:r>
           <w:t>y to manifest in abnormal thermal conditions</w:t>
         </w:r>
       </w:ins>
-      <w:ins w:id="54" w:author="Daniel Noble" w:date="2023-06-23T12:33:00Z">
+      <w:ins w:id="65" w:author="Daniel Noble" w:date="2023-06-23T12:33:00Z">
         <w:r>
           <w:t xml:space="preserve">. </w:t>
         </w:r>
       </w:ins>
-      <w:ins w:id="55" w:author="Daniel Noble" w:date="2023-06-23T15:58:00Z">
+      <w:ins w:id="66" w:author="Daniel Noble" w:date="2023-06-23T15:58:00Z">
         <w:r>
           <w:t>While it is challenging to determine if an environment is ‘stressful’ or not</w:t>
         </w:r>
       </w:ins>
-      <w:ins w:id="56" w:author="Daniel Noble" w:date="2023-06-23T15:59:00Z">
+      <w:ins w:id="67" w:author="Daniel Noble" w:date="2023-06-23T15:59:00Z">
         <w:r>
           <w:t xml:space="preserve"> without data on </w:t>
         </w:r>
       </w:ins>
-      <w:ins w:id="57" w:author="Daniel Noble" w:date="2023-06-23T16:00:00Z">
+      <w:ins w:id="68" w:author="Daniel Noble" w:date="2023-06-23T16:00:00Z">
         <w:r>
           <w:t>egg mortality</w:t>
         </w:r>
       </w:ins>
-      <w:ins w:id="58" w:author="Daniel Noble" w:date="2023-06-23T15:59:00Z">
+      <w:ins w:id="69" w:author="Daniel Noble" w:date="2023-06-23T15:59:00Z">
         <w:r>
           <w:t xml:space="preserve"> </w:t>
         </w:r>
@@ -5063,22 +5190,22 @@
       <w:r>
         <w:fldChar w:fldCharType="end"/>
       </w:r>
-      <w:ins w:id="59" w:author="Daniel Noble" w:date="2023-06-23T15:58:00Z">
+      <w:ins w:id="70" w:author="Daniel Noble" w:date="2023-06-23T15:58:00Z">
         <w:r>
           <w:t xml:space="preserve">, we viewed this as </w:t>
         </w:r>
       </w:ins>
-      <w:ins w:id="60" w:author="Daniel Noble" w:date="2023-06-23T15:59:00Z">
+      <w:ins w:id="71" w:author="Daniel Noble" w:date="2023-06-23T15:59:00Z">
         <w:r>
           <w:t>atypical of what is commonly encountered</w:t>
         </w:r>
       </w:ins>
-      <w:ins w:id="61" w:author="Daniel Noble" w:date="2023-06-23T16:00:00Z">
+      <w:ins w:id="72" w:author="Daniel Noble" w:date="2023-06-23T16:00:00Z">
         <w:r>
           <w:t xml:space="preserve"> in nature</w:t>
         </w:r>
       </w:ins>
-      <w:ins w:id="62" w:author="Daniel Noble" w:date="2023-06-23T15:59:00Z">
+      <w:ins w:id="73" w:author="Daniel Noble" w:date="2023-06-23T15:59:00Z">
         <w:r>
           <w:t xml:space="preserve">. </w:t>
         </w:r>
@@ -5125,11 +5252,7 @@
         <w:t xml:space="preserve"> </w:t>
       </w:r>
       <w:r>
-        <w:t xml:space="preserve">After which, hatchlings were photographed at </w:t>
-      </w:r>
-      <w:r>
-        <w:lastRenderedPageBreak/>
-        <w:t xml:space="preserve">approximately a 35-day interval. From six months onwards, we manually measured hatchling SVL using a clear </w:t>
+        <w:t xml:space="preserve">After which, hatchlings were photographed at approximately a 35-day interval. From six months onwards, we manually measured hatchling SVL using a clear </w:t>
       </w:r>
       <w:r>
         <w:t>ruler</w:t>
@@ -5409,12 +5532,12 @@
       <w:r>
         <w:t xml:space="preserve">63). While our half-sib breeding design allowed us to assign parentage to derive a pedigree, high levels of sperm storage and low levels of multiple paternity (94% of </w:t>
       </w:r>
-      <w:del w:id="63" w:author="Daniel Noble" w:date="2023-06-23T10:44:00Z">
+      <w:del w:id="74" w:author="Daniel Noble" w:date="2023-06-23T10:44:00Z">
         <w:r>
           <w:delText xml:space="preserve">females </w:delText>
         </w:r>
       </w:del>
-      <w:ins w:id="64" w:author="Daniel Noble" w:date="2023-06-23T10:44:00Z">
+      <w:ins w:id="75" w:author="Daniel Noble" w:date="2023-06-23T10:44:00Z">
         <w:r>
           <w:t>offspring</w:t>
         </w:r>
@@ -5463,7 +5586,7 @@
       <w:r>
         <w:t xml:space="preserve"> </w:t>
       </w:r>
-      <w:ins w:id="65" w:author="Daniel Noble" w:date="2023-06-23T12:16:00Z">
+      <w:ins w:id="76" w:author="Daniel Noble" w:date="2023-06-23T12:16:00Z">
         <w:r>
           <w:t xml:space="preserve">can be </w:t>
         </w:r>
@@ -5549,7 +5672,7 @@
         </w:rPr>
         <w:t xml:space="preserve"> (</w:t>
       </w:r>
-      <w:del w:id="66" w:author="Daniel Noble" w:date="2023-06-23T12:04:00Z">
+      <w:del w:id="77" w:author="Daniel Noble" w:date="2023-06-23T12:04:00Z">
         <w:r>
           <w:rPr>
             <w:rFonts w:cs="Times New Roman"/>
@@ -5765,7 +5888,7 @@
       <w:r>
         <w:fldChar w:fldCharType="end"/>
       </w:r>
-      <w:del w:id="67" w:author="Daniel Noble" w:date="2023-06-23T12:04:00Z">
+      <w:del w:id="78" w:author="Daniel Noble" w:date="2023-06-23T12:04:00Z">
         <w:r>
           <w:delText>VanRaden, 2008</w:delText>
         </w:r>
@@ -5937,6 +6060,7 @@
         <w:contextualSpacing/>
       </w:pPr>
       <w:r>
+        <w:lastRenderedPageBreak/>
         <w:t xml:space="preserve">where </w:t>
       </w:r>
       <w:r>
@@ -6041,7 +6165,6 @@
         <w:contextualSpacing/>
       </w:pPr>
       <w:r>
-        <w:lastRenderedPageBreak/>
         <w:t>Statistical Analyses</w:t>
       </w:r>
     </w:p>
@@ -6086,12 +6209,12 @@
       <w:r>
         <w:t xml:space="preserve">. We checked the data for potential input errors using histograms, </w:t>
       </w:r>
-      <w:del w:id="68" w:author="Daniel Noble" w:date="2023-07-06T13:33:00Z">
+      <w:del w:id="79" w:author="Daniel Noble" w:date="2023-07-06T13:33:00Z">
         <w:r>
           <w:delText>scatterplots</w:delText>
         </w:r>
       </w:del>
-      <w:ins w:id="69" w:author="Daniel Noble" w:date="2023-07-06T13:33:00Z">
+      <w:ins w:id="80" w:author="Daniel Noble" w:date="2023-07-06T13:33:00Z">
         <w:r>
           <w:t>scatterplots,</w:t>
         </w:r>
@@ -6170,12 +6293,12 @@
       <w:r>
         <w:t xml:space="preserve">. Mass was log-transformed, and age was z-transformed. For all models we </w:t>
       </w:r>
-      <w:del w:id="70" w:author="Daniel Noble" w:date="2023-06-23T11:00:00Z">
+      <w:del w:id="81" w:author="Daniel Noble" w:date="2023-06-23T11:00:00Z">
         <w:r>
           <w:delText>used noninformative priors with</w:delText>
         </w:r>
       </w:del>
-      <w:ins w:id="71" w:author="Daniel Noble" w:date="2023-06-23T11:00:00Z">
+      <w:ins w:id="82" w:author="Daniel Noble" w:date="2023-06-23T11:00:00Z">
         <w:r>
           <w:t>ran</w:t>
         </w:r>
@@ -6183,7 +6306,7 @@
       <w:r>
         <w:t xml:space="preserve"> </w:t>
       </w:r>
-      <w:del w:id="72" w:author="Daniel Noble" w:date="2023-07-06T13:32:00Z">
+      <w:del w:id="83" w:author="Daniel Noble" w:date="2023-07-06T13:32:00Z">
         <w:r>
           <w:delText>4000</w:delText>
         </w:r>
@@ -6191,7 +6314,7 @@
           <w:delText xml:space="preserve"> </w:delText>
         </w:r>
       </w:del>
-      <w:ins w:id="73" w:author="Daniel Noble" w:date="2023-07-06T13:32:00Z">
+      <w:ins w:id="84" w:author="Daniel Noble" w:date="2023-07-06T13:32:00Z">
         <w:r>
           <w:t>6000</w:t>
         </w:r>
@@ -6202,12 +6325,12 @@
       <w:r>
         <w:t xml:space="preserve">iterations with a burn in of </w:t>
       </w:r>
-      <w:del w:id="74" w:author="Daniel Noble" w:date="2023-07-06T13:32:00Z">
+      <w:del w:id="85" w:author="Daniel Noble" w:date="2023-07-06T13:32:00Z">
         <w:r>
           <w:delText>1500</w:delText>
         </w:r>
       </w:del>
-      <w:ins w:id="75" w:author="Daniel Noble" w:date="2023-07-06T13:32:00Z">
+      <w:ins w:id="86" w:author="Daniel Noble" w:date="2023-07-06T13:32:00Z">
         <w:r>
           <w:t>1</w:t>
         </w:r>
@@ -6239,12 +6362,12 @@
       <w:r>
         <w:t xml:space="preserve"> </w:t>
       </w:r>
-      <w:del w:id="76" w:author="Daniel Noble" w:date="2023-07-06T13:32:00Z">
+      <w:del w:id="87" w:author="Daniel Noble" w:date="2023-07-06T13:32:00Z">
         <w:r>
           <w:delText xml:space="preserve">fifth </w:delText>
         </w:r>
       </w:del>
-      <w:ins w:id="77" w:author="Daniel Noble" w:date="2023-07-06T13:32:00Z">
+      <w:ins w:id="88" w:author="Daniel Noble" w:date="2023-07-06T13:32:00Z">
         <w:r>
           <w:t>10</w:t>
         </w:r>
@@ -6255,7 +6378,7 @@
       <w:r>
         <w:t>iteration</w:t>
       </w:r>
-      <w:ins w:id="78" w:author="Daniel Noble" w:date="2023-07-06T13:32:00Z">
+      <w:ins w:id="89" w:author="Daniel Noble" w:date="2023-07-06T13:32:00Z">
         <w:r>
           <w:t>s</w:t>
         </w:r>
@@ -6402,7 +6525,7 @@
       <w:r>
         <w:t>Overall</w:t>
       </w:r>
-      <w:del w:id="79" w:author="Daniel Noble" w:date="2023-06-23T11:01:00Z">
+      <w:del w:id="90" w:author="Daniel Noble" w:date="2023-06-23T11:01:00Z">
         <w:r>
           <w:delText>.</w:delText>
         </w:r>
@@ -6410,12 +6533,12 @@
       <w:r>
         <w:t xml:space="preserve"> </w:t>
       </w:r>
-      <w:del w:id="80" w:author="Daniel Noble" w:date="2023-06-23T11:01:00Z">
+      <w:del w:id="91" w:author="Daniel Noble" w:date="2023-06-23T11:01:00Z">
         <w:r>
           <w:delText xml:space="preserve">Heritability </w:delText>
         </w:r>
       </w:del>
-      <w:ins w:id="81" w:author="Daniel Noble" w:date="2023-06-23T11:01:00Z">
+      <w:ins w:id="92" w:author="Daniel Noble" w:date="2023-06-23T11:01:00Z">
         <w:r>
           <w:t>h</w:t>
         </w:r>
@@ -7014,7 +7137,11 @@
         <w:t xml:space="preserve">modelled residual variance with a linear slope thereby allowing it to vary with age. </w:t>
       </w:r>
       <w:r>
-        <w:t>The model with heterogenous variance was best supported (</w:t>
+        <w:t xml:space="preserve">The model with </w:t>
+      </w:r>
+      <w:r>
+        <w:lastRenderedPageBreak/>
+        <w:t>heterogenous variance was best supported (</w:t>
       </w:r>
       <w:r>
         <w:t>Table S2</w:t>
@@ -7183,11 +7310,7 @@
         </m:sSub>
       </m:oMath>
       <w:r>
-        <w:t xml:space="preserve">) across age. The off-diagonal elements are the additive genetic covariances between the growth curve parameters, </w:t>
-      </w:r>
-      <w:r>
-        <w:lastRenderedPageBreak/>
-        <w:t xml:space="preserve">for example, </w:t>
+        <w:t xml:space="preserve">) across age. The off-diagonal elements are the additive genetic covariances between the growth curve parameters, for example, </w:t>
       </w:r>
       <m:oMath>
         <m:r>
@@ -8016,7 +8139,7 @@
       <w:r>
         <w:fldChar w:fldCharType="end"/>
       </w:r>
-      <w:del w:id="82" w:author="Daniel Noble" w:date="2023-06-23T11:13:00Z">
+      <w:del w:id="93" w:author="Daniel Noble" w:date="2023-06-23T11:13:00Z">
         <w:r>
           <w:fldChar w:fldCharType="begin"/>
         </w:r>
@@ -8392,8 +8515,8 @@
             </w:rPr>
             <m:t>)</m:t>
           </m:r>
-          <w:commentRangeStart w:id="83"/>
-          <w:commentRangeEnd w:id="83"/>
+          <w:commentRangeStart w:id="94"/>
+          <w:commentRangeEnd w:id="94"/>
           <m:r>
             <m:rPr>
               <m:sty m:val="p"/>
@@ -8402,7 +8525,7 @@
               <w:rStyle w:val="CommentReference"/>
               <w:lang w:val="en-GB"/>
             </w:rPr>
-            <w:commentReference w:id="83"/>
+            <w:commentReference w:id="94"/>
           </m:r>
         </m:oMath>
       </m:oMathPara>
@@ -8899,6 +9022,7 @@
         <w:t xml:space="preserve">by solving for the </w:t>
       </w:r>
       <w:r>
+        <w:lastRenderedPageBreak/>
         <w:t>maxima of quadratic</w:t>
       </w:r>
       <w:r>
@@ -8948,7 +9072,6 @@
         <w:rPr>
           <w:rStyle w:val="Heading1Char"/>
         </w:rPr>
-        <w:lastRenderedPageBreak/>
         <w:t>Results</w:t>
       </w:r>
     </w:p>
@@ -10086,7 +10209,7 @@
         <w:pStyle w:val="BodyText"/>
         <w:contextualSpacing/>
         <w:rPr>
-          <w:ins w:id="84" w:author="Daniel Noble" w:date="2023-06-23T12:05:00Z"/>
+          <w:ins w:id="95" w:author="Daniel Noble" w:date="2023-06-23T12:05:00Z"/>
           <w:b/>
           <w:bCs/>
         </w:rPr>
@@ -10097,7 +10220,7 @@
         <w:pStyle w:val="BodyText"/>
         <w:contextualSpacing/>
         <w:rPr>
-          <w:ins w:id="85" w:author="Daniel Noble" w:date="2023-06-23T12:05:00Z"/>
+          <w:ins w:id="96" w:author="Daniel Noble" w:date="2023-06-23T12:05:00Z"/>
           <w:b/>
           <w:bCs/>
         </w:rPr>
@@ -10108,7 +10231,7 @@
         <w:pStyle w:val="BodyText"/>
         <w:contextualSpacing/>
         <w:rPr>
-          <w:ins w:id="86" w:author="Daniel Noble" w:date="2023-06-23T12:05:00Z"/>
+          <w:ins w:id="97" w:author="Daniel Noble" w:date="2023-06-23T12:05:00Z"/>
           <w:b/>
           <w:bCs/>
         </w:rPr>
@@ -10119,7 +10242,7 @@
         <w:pStyle w:val="BodyText"/>
         <w:contextualSpacing/>
         <w:rPr>
-          <w:ins w:id="87" w:author="Daniel Noble" w:date="2023-06-23T12:05:00Z"/>
+          <w:ins w:id="98" w:author="Daniel Noble" w:date="2023-06-23T12:05:00Z"/>
           <w:b/>
           <w:bCs/>
         </w:rPr>
@@ -10130,7 +10253,7 @@
         <w:pStyle w:val="BodyText"/>
         <w:contextualSpacing/>
         <w:rPr>
-          <w:ins w:id="88" w:author="Daniel Noble" w:date="2023-06-23T12:05:00Z"/>
+          <w:ins w:id="99" w:author="Daniel Noble" w:date="2023-06-23T12:05:00Z"/>
           <w:b/>
           <w:bCs/>
         </w:rPr>
@@ -10141,7 +10264,7 @@
         <w:pStyle w:val="BodyText"/>
         <w:contextualSpacing/>
         <w:rPr>
-          <w:ins w:id="89" w:author="Daniel Noble" w:date="2023-06-23T12:05:00Z"/>
+          <w:ins w:id="100" w:author="Daniel Noble" w:date="2023-06-23T12:05:00Z"/>
           <w:b/>
           <w:bCs/>
         </w:rPr>
@@ -10152,7 +10275,7 @@
         <w:pStyle w:val="BodyText"/>
         <w:contextualSpacing/>
         <w:rPr>
-          <w:ins w:id="90" w:author="Daniel Noble" w:date="2023-06-23T12:05:00Z"/>
+          <w:ins w:id="101" w:author="Daniel Noble" w:date="2023-06-23T12:05:00Z"/>
           <w:b/>
           <w:bCs/>
         </w:rPr>
@@ -10163,7 +10286,7 @@
         <w:pStyle w:val="BodyText"/>
         <w:contextualSpacing/>
         <w:rPr>
-          <w:ins w:id="91" w:author="Daniel Noble" w:date="2023-06-23T12:05:00Z"/>
+          <w:ins w:id="102" w:author="Daniel Noble" w:date="2023-06-23T12:05:00Z"/>
           <w:b/>
           <w:bCs/>
         </w:rPr>
@@ -10174,7 +10297,7 @@
         <w:pStyle w:val="BodyText"/>
         <w:contextualSpacing/>
         <w:rPr>
-          <w:ins w:id="92" w:author="Daniel Noble" w:date="2023-06-23T12:05:00Z"/>
+          <w:ins w:id="103" w:author="Daniel Noble" w:date="2023-06-23T12:05:00Z"/>
           <w:b/>
           <w:bCs/>
         </w:rPr>
@@ -10185,7 +10308,7 @@
         <w:pStyle w:val="BodyText"/>
         <w:contextualSpacing/>
         <w:rPr>
-          <w:ins w:id="93" w:author="Daniel Noble" w:date="2023-06-23T12:05:00Z"/>
+          <w:ins w:id="104" w:author="Daniel Noble" w:date="2023-06-23T12:05:00Z"/>
           <w:b/>
           <w:bCs/>
         </w:rPr>
@@ -10196,7 +10319,7 @@
         <w:pStyle w:val="BodyText"/>
         <w:contextualSpacing/>
       </w:pPr>
-      <w:commentRangeStart w:id="94"/>
+      <w:commentRangeStart w:id="105"/>
       <w:r>
         <w:rPr>
           <w:b/>
@@ -10220,13 +10343,13 @@
       <w:r>
         <w:t xml:space="preserve">eritability </w:t>
       </w:r>
-      <w:commentRangeEnd w:id="94"/>
+      <w:commentRangeEnd w:id="105"/>
       <w:r>
         <w:rPr>
           <w:rStyle w:val="CommentReference"/>
           <w:lang w:val="en-GB"/>
         </w:rPr>
-        <w:commentReference w:id="94"/>
+        <w:commentReference w:id="105"/>
       </w:r>
       <w:r>
         <w:t>(</w:t>
@@ -10269,8 +10392,8 @@
       <w:r>
         <w:t xml:space="preserve"> (</w:t>
       </w:r>
-      <w:commentRangeStart w:id="95"/>
-      <w:commentRangeStart w:id="96"/>
+      <w:commentRangeStart w:id="106"/>
+      <w:commentRangeStart w:id="107"/>
       <w:r>
         <w:rPr>
           <w:i/>
@@ -10287,21 +10410,21 @@
       <w:r>
         <w:t xml:space="preserve">, </w:t>
       </w:r>
-      <w:commentRangeEnd w:id="95"/>
+      <w:commentRangeEnd w:id="106"/>
       <w:r>
         <w:rPr>
           <w:rStyle w:val="CommentReference"/>
           <w:lang w:val="en-GB"/>
         </w:rPr>
-        <w:commentReference w:id="95"/>
-      </w:r>
-      <w:commentRangeEnd w:id="96"/>
+        <w:commentReference w:id="106"/>
+      </w:r>
+      <w:commentRangeEnd w:id="107"/>
       <w:r>
         <w:rPr>
           <w:rStyle w:val="CommentReference"/>
           <w:lang w:val="en-GB"/>
         </w:rPr>
-        <w:commentReference w:id="96"/>
+        <w:commentReference w:id="107"/>
       </w:r>
       <w:r>
         <w:rPr>
@@ -10539,7 +10662,75 @@
         <w:rPr>
           <w:rFonts w:eastAsiaTheme="minorEastAsia"/>
         </w:rPr>
-        <w:t xml:space="preserve"> represents the difference in expected log predicted density. Age measured in days was z-transformed (mean = </w:t>
+        <w:t xml:space="preserve"> represents the </w:t>
+      </w:r>
+      <w:ins w:id="108" w:author="Daniel Noble" w:date="2023-07-06T16:10:00Z">
+        <w:r>
+          <w:rPr>
+            <w:rFonts w:eastAsiaTheme="minorEastAsia"/>
+          </w:rPr>
+          <w:t xml:space="preserve">expected </w:t>
+        </w:r>
+      </w:ins>
+      <w:r>
+        <w:rPr>
+          <w:rFonts w:eastAsiaTheme="minorEastAsia"/>
+        </w:rPr>
+        <w:t xml:space="preserve">difference </w:t>
+      </w:r>
+      <w:ins w:id="109" w:author="Daniel Noble" w:date="2023-07-06T16:13:00Z">
+        <w:r>
+          <w:rPr>
+            <w:rFonts w:eastAsiaTheme="minorEastAsia"/>
+          </w:rPr>
+          <w:t xml:space="preserve">(on a log scale) </w:t>
+        </w:r>
+      </w:ins>
+      <w:del w:id="110" w:author="Daniel Noble" w:date="2023-07-06T16:10:00Z">
+        <w:r>
+          <w:rPr>
+            <w:rFonts w:eastAsiaTheme="minorEastAsia"/>
+          </w:rPr>
+          <w:delText>in expected log predicted density</w:delText>
+        </w:r>
+      </w:del>
+      <w:ins w:id="111" w:author="Daniel Noble" w:date="2023-07-06T16:10:00Z">
+        <w:r>
+          <w:rPr>
+            <w:rFonts w:eastAsiaTheme="minorEastAsia"/>
+          </w:rPr>
+          <w:t xml:space="preserve">in predictive density for a new dataset </w:t>
+        </w:r>
+      </w:ins>
+      <w:ins w:id="112" w:author="Daniel Noble" w:date="2023-07-06T16:11:00Z">
+        <w:r>
+          <w:rPr>
+            <w:rFonts w:eastAsiaTheme="minorEastAsia"/>
+          </w:rPr>
+          <w:t>estimated</w:t>
+        </w:r>
+      </w:ins>
+      <w:ins w:id="113" w:author="Daniel Noble" w:date="2023-07-06T16:10:00Z">
+        <w:r>
+          <w:rPr>
+            <w:rFonts w:eastAsiaTheme="minorEastAsia"/>
+          </w:rPr>
+          <w:t xml:space="preserve"> from cross-</w:t>
+        </w:r>
+      </w:ins>
+      <w:ins w:id="114" w:author="Daniel Noble" w:date="2023-07-06T16:11:00Z">
+        <w:r>
+          <w:rPr>
+            <w:rFonts w:eastAsiaTheme="minorEastAsia"/>
+          </w:rPr>
+          <w:t>validation</w:t>
+        </w:r>
+      </w:ins>
+      <w:r>
+        <w:rPr>
+          <w:rFonts w:eastAsiaTheme="minorEastAsia"/>
+        </w:rPr>
+        <w:t xml:space="preserve">. Age measured in days was z-transformed (mean = </w:t>
       </w:r>
       <w:r>
         <w:rPr>
@@ -11158,7 +11349,7 @@
       <w:r>
         <w:t>influence</w:t>
       </w:r>
-      <w:del w:id="97" w:author="Daniel Noble" w:date="2023-06-30T08:40:00Z">
+      <w:del w:id="115" w:author="Daniel Noble" w:date="2023-06-30T08:40:00Z">
         <w:r>
           <w:delText>d</w:delText>
         </w:r>
@@ -11398,7 +11589,7 @@
         <w:pStyle w:val="BodyText"/>
         <w:contextualSpacing/>
         <w:rPr>
-          <w:ins w:id="98" w:author="Daniel Noble" w:date="2023-06-23T12:06:00Z"/>
+          <w:ins w:id="116" w:author="Daniel Noble" w:date="2023-06-23T12:06:00Z"/>
           <w:rFonts w:cs="Times New Roman"/>
           <w:b/>
           <w:bCs/>
@@ -11510,7 +11701,7 @@
         </w:rPr>
         <w:t xml:space="preserve"> matrices for this model </w:t>
       </w:r>
-      <w:del w:id="99" w:author="Daniel Noble" w:date="2023-06-30T08:41:00Z">
+      <w:del w:id="117" w:author="Daniel Noble" w:date="2023-06-30T08:41:00Z">
         <w:r>
           <w:rPr>
             <w:rFonts w:eastAsiaTheme="minorEastAsia"/>
@@ -11518,7 +11709,7 @@
           <w:delText xml:space="preserve">is </w:delText>
         </w:r>
       </w:del>
-      <w:ins w:id="100" w:author="Daniel Noble" w:date="2023-06-30T08:41:00Z">
+      <w:ins w:id="118" w:author="Daniel Noble" w:date="2023-06-30T08:41:00Z">
         <w:r>
           <w:rPr>
             <w:rFonts w:eastAsiaTheme="minorEastAsia"/>
@@ -12537,11 +12728,21 @@
       <w:r>
         <w:t xml:space="preserve">, while </w:t>
       </w:r>
-      <w:r>
-        <w:t xml:space="preserve">have </w:t>
-      </w:r>
-      <w:r>
-        <w:t xml:space="preserve">others found </w:t>
+      <w:del w:id="119" w:author="Daniel Noble" w:date="2023-07-06T16:14:00Z">
+        <w:r>
+          <w:delText xml:space="preserve">have </w:delText>
+        </w:r>
+      </w:del>
+      <w:r>
+        <w:t xml:space="preserve">others </w:t>
+      </w:r>
+      <w:ins w:id="120" w:author="Daniel Noble" w:date="2023-07-06T16:14:00Z">
+        <w:r>
+          <w:t xml:space="preserve">have </w:t>
+        </w:r>
+      </w:ins>
+      <w:r>
+        <w:t xml:space="preserve">found </w:t>
       </w:r>
       <w:r>
         <w:t>either the</w:t>
@@ -13186,7 +13387,7 @@
       <w:pPr>
         <w:contextualSpacing/>
         <w:rPr>
-          <w:ins w:id="101" w:author="Daniel Noble" w:date="2020-09-15T11:05:00Z"/>
+          <w:ins w:id="121" w:author="Daniel Noble" w:date="2020-09-15T11:05:00Z"/>
         </w:rPr>
       </w:pPr>
     </w:p>
@@ -13435,7 +13636,7 @@
       <w:r>
         <w:t xml:space="preserve">we found no </w:t>
       </w:r>
-      <w:ins w:id="102" w:author="Shinichi Nakagawa" w:date="2020-10-19T11:47:00Z">
+      <w:ins w:id="122" w:author="Shinichi Nakagawa" w:date="2020-10-19T11:47:00Z">
         <w:r>
           <w:t xml:space="preserve">statistical </w:t>
         </w:r>
@@ -13763,7 +13964,7 @@
       <w:pPr>
         <w:contextualSpacing/>
         <w:rPr>
-          <w:ins w:id="103" w:author="Daniel Noble" w:date="2020-09-14T21:49:00Z"/>
+          <w:ins w:id="123" w:author="Daniel Noble" w:date="2020-09-14T21:49:00Z"/>
         </w:rPr>
       </w:pPr>
     </w:p>
@@ -15559,12 +15760,12 @@
       <w:r>
         <w:t xml:space="preserve">developmental time decelerates with temperature following an negative exponential function. As a result, hot incubated lizards are more </w:t>
       </w:r>
-      <w:del w:id="104" w:author="Daniel Noble" w:date="2023-06-23T12:20:00Z">
+      <w:del w:id="124" w:author="Daniel Noble" w:date="2023-06-23T12:20:00Z">
         <w:r>
           <w:delText xml:space="preserve">constrained </w:delText>
         </w:r>
       </w:del>
-      <w:ins w:id="105" w:author="Daniel Noble" w:date="2023-06-23T12:20:00Z">
+      <w:ins w:id="125" w:author="Daniel Noble" w:date="2023-06-23T12:20:00Z">
         <w:r>
           <w:t>comparable</w:t>
         </w:r>
@@ -19663,17 +19864,17 @@
         <w:rPr>
           <w:b/>
           <w:bCs/>
-          <w:rPrChange w:id="106" w:author="Daniel Noble" w:date="2023-06-23T09:56:00Z">
+          <w:rPrChange w:id="126" w:author="Daniel Noble" w:date="2023-06-23T09:56:00Z">
             <w:rPr/>
           </w:rPrChange>
         </w:rPr>
       </w:pPr>
-      <w:ins w:id="107" w:author="Daniel Noble" w:date="2023-06-23T09:56:00Z">
+      <w:ins w:id="127" w:author="Daniel Noble" w:date="2023-06-23T09:56:00Z">
         <w:r>
           <w:rPr>
             <w:b/>
             <w:bCs/>
-            <w:rPrChange w:id="108" w:author="Daniel Noble" w:date="2023-06-23T09:56:00Z">
+            <w:rPrChange w:id="128" w:author="Daniel Noble" w:date="2023-06-23T09:56:00Z">
               <w:rPr/>
             </w:rPrChange>
           </w:rPr>
@@ -19697,7 +19898,7 @@
       <w:r>
         <w:fldChar w:fldCharType="separate"/>
       </w:r>
-      <w:bookmarkStart w:id="109" w:name="_ENREF_1"/>
+      <w:bookmarkStart w:id="129" w:name="_ENREF_1"/>
       <w:r>
         <w:rPr>
           <w:noProof/>
@@ -19745,7 +19946,7 @@
         </w:rPr>
         <w:tab/>
       </w:r>
-      <w:bookmarkEnd w:id="109"/>
+      <w:bookmarkEnd w:id="129"/>
     </w:p>
     <w:p>
       <w:pPr>
@@ -19754,7 +19955,7 @@
           <w:noProof/>
         </w:rPr>
       </w:pPr>
-      <w:bookmarkStart w:id="110" w:name="_ENREF_2"/>
+      <w:bookmarkStart w:id="130" w:name="_ENREF_2"/>
       <w:r>
         <w:rPr>
           <w:noProof/>
@@ -19802,7 +20003,7 @@
         </w:rPr>
         <w:tab/>
       </w:r>
-      <w:bookmarkEnd w:id="110"/>
+      <w:bookmarkEnd w:id="130"/>
     </w:p>
     <w:p>
       <w:pPr>
@@ -19811,7 +20012,7 @@
           <w:noProof/>
         </w:rPr>
       </w:pPr>
-      <w:bookmarkStart w:id="111" w:name="_ENREF_3"/>
+      <w:bookmarkStart w:id="131" w:name="_ENREF_3"/>
       <w:r>
         <w:rPr>
           <w:noProof/>
@@ -19859,7 +20060,7 @@
         </w:rPr>
         <w:tab/>
       </w:r>
-      <w:bookmarkEnd w:id="111"/>
+      <w:bookmarkEnd w:id="131"/>
     </w:p>
     <w:p>
       <w:pPr>
@@ -19868,7 +20069,7 @@
           <w:noProof/>
         </w:rPr>
       </w:pPr>
-      <w:bookmarkStart w:id="112" w:name="_ENREF_4"/>
+      <w:bookmarkStart w:id="132" w:name="_ENREF_4"/>
       <w:r>
         <w:rPr>
           <w:noProof/>
@@ -19929,7 +20130,7 @@
         </w:rPr>
         <w:tab/>
       </w:r>
-      <w:bookmarkEnd w:id="112"/>
+      <w:bookmarkEnd w:id="132"/>
     </w:p>
     <w:p>
       <w:pPr>
@@ -19938,7 +20139,7 @@
           <w:noProof/>
         </w:rPr>
       </w:pPr>
-      <w:bookmarkStart w:id="113" w:name="_ENREF_5"/>
+      <w:bookmarkStart w:id="133" w:name="_ENREF_5"/>
       <w:r>
         <w:rPr>
           <w:noProof/>
@@ -19986,7 +20187,7 @@
         </w:rPr>
         <w:tab/>
       </w:r>
-      <w:bookmarkEnd w:id="113"/>
+      <w:bookmarkEnd w:id="133"/>
     </w:p>
     <w:p>
       <w:pPr>
@@ -19995,7 +20196,7 @@
           <w:noProof/>
         </w:rPr>
       </w:pPr>
-      <w:bookmarkStart w:id="114" w:name="_ENREF_6"/>
+      <w:bookmarkStart w:id="134" w:name="_ENREF_6"/>
       <w:r>
         <w:rPr>
           <w:noProof/>
@@ -20043,7 +20244,7 @@
         </w:rPr>
         <w:tab/>
       </w:r>
-      <w:bookmarkEnd w:id="114"/>
+      <w:bookmarkEnd w:id="134"/>
     </w:p>
     <w:p>
       <w:pPr>
@@ -20052,7 +20253,7 @@
           <w:noProof/>
         </w:rPr>
       </w:pPr>
-      <w:bookmarkStart w:id="115" w:name="_ENREF_7"/>
+      <w:bookmarkStart w:id="135" w:name="_ENREF_7"/>
       <w:r>
         <w:rPr>
           <w:noProof/>
@@ -20100,7 +20301,7 @@
         </w:rPr>
         <w:tab/>
       </w:r>
-      <w:bookmarkEnd w:id="115"/>
+      <w:bookmarkEnd w:id="135"/>
     </w:p>
     <w:p>
       <w:pPr>
@@ -20109,7 +20310,7 @@
           <w:noProof/>
         </w:rPr>
       </w:pPr>
-      <w:bookmarkStart w:id="116" w:name="_ENREF_8"/>
+      <w:bookmarkStart w:id="136" w:name="_ENREF_8"/>
       <w:r>
         <w:rPr>
           <w:noProof/>
@@ -20157,7 +20358,7 @@
         </w:rPr>
         <w:tab/>
       </w:r>
-      <w:bookmarkEnd w:id="116"/>
+      <w:bookmarkEnd w:id="136"/>
     </w:p>
     <w:p>
       <w:pPr>
@@ -20166,7 +20367,7 @@
           <w:noProof/>
         </w:rPr>
       </w:pPr>
-      <w:bookmarkStart w:id="117" w:name="_ENREF_9"/>
+      <w:bookmarkStart w:id="137" w:name="_ENREF_9"/>
       <w:r>
         <w:rPr>
           <w:noProof/>
@@ -20214,7 +20415,7 @@
         </w:rPr>
         <w:tab/>
       </w:r>
-      <w:bookmarkEnd w:id="117"/>
+      <w:bookmarkEnd w:id="137"/>
     </w:p>
     <w:p>
       <w:pPr>
@@ -20223,7 +20424,7 @@
           <w:noProof/>
         </w:rPr>
       </w:pPr>
-      <w:bookmarkStart w:id="118" w:name="_ENREF_10"/>
+      <w:bookmarkStart w:id="138" w:name="_ENREF_10"/>
       <w:r>
         <w:rPr>
           <w:noProof/>
@@ -20258,7 +20459,7 @@
         </w:rPr>
         <w:tab/>
       </w:r>
-      <w:bookmarkEnd w:id="118"/>
+      <w:bookmarkEnd w:id="138"/>
     </w:p>
     <w:p>
       <w:pPr>
@@ -20267,7 +20468,7 @@
           <w:noProof/>
         </w:rPr>
       </w:pPr>
-      <w:bookmarkStart w:id="119" w:name="_ENREF_11"/>
+      <w:bookmarkStart w:id="139" w:name="_ENREF_11"/>
       <w:r>
         <w:rPr>
           <w:noProof/>
@@ -20302,7 +20503,7 @@
         </w:rPr>
         <w:tab/>
       </w:r>
-      <w:bookmarkEnd w:id="119"/>
+      <w:bookmarkEnd w:id="139"/>
     </w:p>
     <w:p>
       <w:pPr>
@@ -20311,7 +20512,7 @@
           <w:noProof/>
         </w:rPr>
       </w:pPr>
-      <w:bookmarkStart w:id="120" w:name="_ENREF_12"/>
+      <w:bookmarkStart w:id="140" w:name="_ENREF_12"/>
       <w:r>
         <w:rPr>
           <w:noProof/>
@@ -20359,7 +20560,7 @@
         </w:rPr>
         <w:tab/>
       </w:r>
-      <w:bookmarkEnd w:id="120"/>
+      <w:bookmarkEnd w:id="140"/>
     </w:p>
     <w:p>
       <w:pPr>
@@ -20368,7 +20569,7 @@
           <w:noProof/>
         </w:rPr>
       </w:pPr>
-      <w:bookmarkStart w:id="121" w:name="_ENREF_13"/>
+      <w:bookmarkStart w:id="141" w:name="_ENREF_13"/>
       <w:r>
         <w:rPr>
           <w:noProof/>
@@ -20417,7 +20618,7 @@
         <w:lastRenderedPageBreak/>
         <w:tab/>
       </w:r>
-      <w:bookmarkEnd w:id="121"/>
+      <w:bookmarkEnd w:id="141"/>
     </w:p>
     <w:p>
       <w:pPr>
@@ -20426,7 +20627,7 @@
           <w:noProof/>
         </w:rPr>
       </w:pPr>
-      <w:bookmarkStart w:id="122" w:name="_ENREF_14"/>
+      <w:bookmarkStart w:id="142" w:name="_ENREF_14"/>
       <w:r>
         <w:rPr>
           <w:noProof/>
@@ -20474,7 +20675,7 @@
         </w:rPr>
         <w:tab/>
       </w:r>
-      <w:bookmarkEnd w:id="122"/>
+      <w:bookmarkEnd w:id="142"/>
     </w:p>
     <w:p>
       <w:pPr>
@@ -20483,7 +20684,7 @@
           <w:noProof/>
         </w:rPr>
       </w:pPr>
-      <w:bookmarkStart w:id="123" w:name="_ENREF_15"/>
+      <w:bookmarkStart w:id="143" w:name="_ENREF_15"/>
       <w:r>
         <w:rPr>
           <w:noProof/>
@@ -20518,7 +20719,7 @@
         </w:rPr>
         <w:tab/>
       </w:r>
-      <w:bookmarkEnd w:id="123"/>
+      <w:bookmarkEnd w:id="143"/>
     </w:p>
     <w:p>
       <w:pPr>
@@ -20527,7 +20728,7 @@
           <w:noProof/>
         </w:rPr>
       </w:pPr>
-      <w:bookmarkStart w:id="124" w:name="_ENREF_16"/>
+      <w:bookmarkStart w:id="144" w:name="_ENREF_16"/>
       <w:r>
         <w:rPr>
           <w:noProof/>
@@ -20575,7 +20776,7 @@
         </w:rPr>
         <w:tab/>
       </w:r>
-      <w:bookmarkEnd w:id="124"/>
+      <w:bookmarkEnd w:id="144"/>
     </w:p>
     <w:p>
       <w:pPr>
@@ -20584,7 +20785,7 @@
           <w:noProof/>
         </w:rPr>
       </w:pPr>
-      <w:bookmarkStart w:id="125" w:name="_ENREF_17"/>
+      <w:bookmarkStart w:id="145" w:name="_ENREF_17"/>
       <w:r>
         <w:rPr>
           <w:noProof/>
@@ -20619,7 +20820,7 @@
         </w:rPr>
         <w:tab/>
       </w:r>
-      <w:bookmarkEnd w:id="125"/>
+      <w:bookmarkEnd w:id="145"/>
     </w:p>
     <w:p>
       <w:pPr>
@@ -20628,7 +20829,7 @@
           <w:noProof/>
         </w:rPr>
       </w:pPr>
-      <w:bookmarkStart w:id="126" w:name="_ENREF_18"/>
+      <w:bookmarkStart w:id="146" w:name="_ENREF_18"/>
       <w:r>
         <w:rPr>
           <w:noProof/>
@@ -20676,7 +20877,7 @@
         </w:rPr>
         <w:tab/>
       </w:r>
-      <w:bookmarkEnd w:id="126"/>
+      <w:bookmarkEnd w:id="146"/>
     </w:p>
     <w:p>
       <w:pPr>
@@ -20685,7 +20886,7 @@
           <w:noProof/>
         </w:rPr>
       </w:pPr>
-      <w:bookmarkStart w:id="127" w:name="_ENREF_19"/>
+      <w:bookmarkStart w:id="147" w:name="_ENREF_19"/>
       <w:r>
         <w:rPr>
           <w:noProof/>
@@ -20733,7 +20934,7 @@
         </w:rPr>
         <w:tab/>
       </w:r>
-      <w:bookmarkEnd w:id="127"/>
+      <w:bookmarkEnd w:id="147"/>
     </w:p>
     <w:p>
       <w:pPr>
@@ -20742,7 +20943,7 @@
           <w:noProof/>
         </w:rPr>
       </w:pPr>
-      <w:bookmarkStart w:id="128" w:name="_ENREF_20"/>
+      <w:bookmarkStart w:id="148" w:name="_ENREF_20"/>
       <w:r>
         <w:rPr>
           <w:noProof/>
@@ -20790,7 +20991,7 @@
         </w:rPr>
         <w:tab/>
       </w:r>
-      <w:bookmarkEnd w:id="128"/>
+      <w:bookmarkEnd w:id="148"/>
     </w:p>
     <w:p>
       <w:pPr>
@@ -20799,7 +21000,7 @@
           <w:noProof/>
         </w:rPr>
       </w:pPr>
-      <w:bookmarkStart w:id="129" w:name="_ENREF_21"/>
+      <w:bookmarkStart w:id="149" w:name="_ENREF_21"/>
       <w:r>
         <w:rPr>
           <w:noProof/>
@@ -20847,7 +21048,7 @@
         </w:rPr>
         <w:tab/>
       </w:r>
-      <w:bookmarkEnd w:id="129"/>
+      <w:bookmarkEnd w:id="149"/>
     </w:p>
     <w:p>
       <w:pPr>
@@ -20856,7 +21057,7 @@
           <w:noProof/>
         </w:rPr>
       </w:pPr>
-      <w:bookmarkStart w:id="130" w:name="_ENREF_22"/>
+      <w:bookmarkStart w:id="150" w:name="_ENREF_22"/>
       <w:r>
         <w:rPr>
           <w:noProof/>
@@ -20904,7 +21105,7 @@
         </w:rPr>
         <w:tab/>
       </w:r>
-      <w:bookmarkEnd w:id="130"/>
+      <w:bookmarkEnd w:id="150"/>
     </w:p>
     <w:p>
       <w:pPr>
@@ -20913,7 +21114,7 @@
           <w:noProof/>
         </w:rPr>
       </w:pPr>
-      <w:bookmarkStart w:id="131" w:name="_ENREF_23"/>
+      <w:bookmarkStart w:id="151" w:name="_ENREF_23"/>
       <w:r>
         <w:rPr>
           <w:noProof/>
@@ -20961,7 +21162,7 @@
         </w:rPr>
         <w:tab/>
       </w:r>
-      <w:bookmarkEnd w:id="131"/>
+      <w:bookmarkEnd w:id="151"/>
     </w:p>
     <w:p>
       <w:pPr>
@@ -20970,7 +21171,7 @@
           <w:noProof/>
         </w:rPr>
       </w:pPr>
-      <w:bookmarkStart w:id="132" w:name="_ENREF_24"/>
+      <w:bookmarkStart w:id="152" w:name="_ENREF_24"/>
       <w:r>
         <w:rPr>
           <w:noProof/>
@@ -21018,7 +21219,7 @@
         </w:rPr>
         <w:tab/>
       </w:r>
-      <w:bookmarkEnd w:id="132"/>
+      <w:bookmarkEnd w:id="152"/>
     </w:p>
     <w:p>
       <w:pPr>
@@ -21027,7 +21228,7 @@
           <w:noProof/>
         </w:rPr>
       </w:pPr>
-      <w:bookmarkStart w:id="133" w:name="_ENREF_25"/>
+      <w:bookmarkStart w:id="153" w:name="_ENREF_25"/>
       <w:r>
         <w:rPr>
           <w:noProof/>
@@ -21090,7 +21291,7 @@
         </w:rPr>
         <w:tab/>
       </w:r>
-      <w:bookmarkEnd w:id="133"/>
+      <w:bookmarkEnd w:id="153"/>
     </w:p>
     <w:p>
       <w:pPr>
@@ -21099,7 +21300,7 @@
           <w:noProof/>
         </w:rPr>
       </w:pPr>
-      <w:bookmarkStart w:id="134" w:name="_ENREF_26"/>
+      <w:bookmarkStart w:id="154" w:name="_ENREF_26"/>
       <w:r>
         <w:rPr>
           <w:noProof/>
@@ -21147,7 +21348,7 @@
         </w:rPr>
         <w:tab/>
       </w:r>
-      <w:bookmarkEnd w:id="134"/>
+      <w:bookmarkEnd w:id="154"/>
     </w:p>
     <w:p>
       <w:pPr>
@@ -21156,7 +21357,7 @@
           <w:noProof/>
         </w:rPr>
       </w:pPr>
-      <w:bookmarkStart w:id="135" w:name="_ENREF_27"/>
+      <w:bookmarkStart w:id="155" w:name="_ENREF_27"/>
       <w:r>
         <w:rPr>
           <w:noProof/>
@@ -21204,7 +21405,7 @@
         </w:rPr>
         <w:tab/>
       </w:r>
-      <w:bookmarkEnd w:id="135"/>
+      <w:bookmarkEnd w:id="155"/>
     </w:p>
     <w:p>
       <w:pPr>
@@ -21213,7 +21414,7 @@
           <w:noProof/>
         </w:rPr>
       </w:pPr>
-      <w:bookmarkStart w:id="136" w:name="_ENREF_28"/>
+      <w:bookmarkStart w:id="156" w:name="_ENREF_28"/>
       <w:r>
         <w:rPr>
           <w:noProof/>
@@ -21262,7 +21463,7 @@
         </w:rPr>
         <w:tab/>
       </w:r>
-      <w:bookmarkEnd w:id="136"/>
+      <w:bookmarkEnd w:id="156"/>
     </w:p>
     <w:p>
       <w:pPr>
@@ -21271,7 +21472,7 @@
           <w:noProof/>
         </w:rPr>
       </w:pPr>
-      <w:bookmarkStart w:id="137" w:name="_ENREF_29"/>
+      <w:bookmarkStart w:id="157" w:name="_ENREF_29"/>
       <w:r>
         <w:rPr>
           <w:noProof/>
@@ -21306,7 +21507,7 @@
         </w:rPr>
         <w:tab/>
       </w:r>
-      <w:bookmarkEnd w:id="137"/>
+      <w:bookmarkEnd w:id="157"/>
     </w:p>
     <w:p>
       <w:pPr>
@@ -21315,7 +21516,7 @@
           <w:noProof/>
         </w:rPr>
       </w:pPr>
-      <w:bookmarkStart w:id="138" w:name="_ENREF_30"/>
+      <w:bookmarkStart w:id="158" w:name="_ENREF_30"/>
       <w:r>
         <w:rPr>
           <w:noProof/>
@@ -21363,7 +21564,7 @@
         </w:rPr>
         <w:tab/>
       </w:r>
-      <w:bookmarkEnd w:id="138"/>
+      <w:bookmarkEnd w:id="158"/>
     </w:p>
     <w:p>
       <w:pPr>
@@ -21388,7 +21589,7 @@
 
 <file path=word/comments.xml><?xml version="1.0" encoding="utf-8"?>
 <w:comments xmlns:wpc="http://schemas.microsoft.com/office/word/2010/wordprocessingCanvas" xmlns:cx="http://schemas.microsoft.com/office/drawing/2014/chartex" xmlns:cx1="http://schemas.microsoft.com/office/drawing/2015/9/8/chartex" xmlns:cx2="http://schemas.microsoft.com/office/drawing/2015/10/21/chartex" xmlns:cx3="http://schemas.microsoft.com/office/drawing/2016/5/9/chartex" xmlns:cx4="http://schemas.microsoft.com/office/drawing/2016/5/10/chartex" xmlns:cx5="http://schemas.microsoft.com/office/drawing/2016/5/11/chartex" xmlns:cx6="http://schemas.microsoft.com/office/drawing/2016/5/12/chartex" xmlns:cx7="http://schemas.microsoft.com/office/drawing/2016/5/13/chartex" xmlns:cx8="http://schemas.microsoft.com/office/drawing/2016/5/14/chartex" xmlns:mc="http://schemas.openxmlformats.org/markup-compatibility/2006" xmlns:aink="http://schemas.microsoft.com/office/drawing/2016/ink" xmlns:am3d="http://schemas.microsoft.com/office/drawing/2017/model3d" xmlns:o="urn:schemas-microsoft-com:office:office" xmlns:oel="http://schemas.microsoft.com/office/2019/extlst" xmlns:r="http://schemas.openxmlformats.org/officeDocument/2006/relationships" xmlns:m="http://schemas.openxmlformats.org/officeDocument/2006/math" xmlns:v="urn:schemas-microsoft-com:vml" xmlns:wp14="http://schemas.microsoft.com/office/word/2010/wordprocessingDrawing" xmlns:wp="http://schemas.openxmlformats.org/drawingml/2006/wordprocessingDrawing" xmlns:w10="urn:schemas-microsoft-com:office:word" xmlns:w="http://schemas.openxmlformats.org/wordprocessingml/2006/main" xmlns:w14="http://schemas.microsoft.com/office/word/2010/wordml" xmlns:w15="http://schemas.microsoft.com/office/word/2012/wordml" xmlns:w16cex="http://schemas.microsoft.com/office/word/2018/wordml/cex" xmlns:w16cid="http://schemas.microsoft.com/office/word/2016/wordml/cid" xmlns:w16="http://schemas.microsoft.com/office/word/2018/wordml" xmlns:w16sdtdh="http://schemas.microsoft.com/office/word/2020/wordml/sdtdatahash" xmlns:w16se="http://schemas.microsoft.com/office/word/2015/wordml/symex" xmlns:wpg="http://schemas.microsoft.com/office/word/2010/wordprocessingGroup" xmlns:wpi="http://schemas.microsoft.com/office/word/2010/wordprocessingInk" xmlns:wne="http://schemas.microsoft.com/office/word/2006/wordml" xmlns:wps="http://schemas.microsoft.com/office/word/2010/wordprocessingShape" mc:Ignorable="w14 w15 w16se w16cid w16 w16cex w16sdtdh wp14">
-  <w:comment w:id="83" w:author="Shinichi Nakagawa" w:date="2020-10-19T09:42:00Z" w:initials="SN">
+  <w:comment w:id="94" w:author="Shinichi Nakagawa" w:date="2020-10-19T09:42:00Z" w:initials="SN">
     <w:p>
       <w:pPr>
         <w:pStyle w:val="CommentText"/>
@@ -21404,7 +21605,7 @@
       </w:r>
     </w:p>
   </w:comment>
-  <w:comment w:id="94" w:author="Shinichi Nakagawa" w:date="2020-10-19T09:49:00Z" w:initials="SN">
+  <w:comment w:id="105" w:author="Shinichi Nakagawa" w:date="2020-10-19T09:49:00Z" w:initials="SN">
     <w:p>
       <w:pPr>
         <w:pStyle w:val="CommentText"/>
@@ -21420,7 +21621,7 @@
       </w:r>
     </w:p>
   </w:comment>
-  <w:comment w:id="95" w:author="Shinichi Nakagawa" w:date="2020-10-18T09:18:00Z" w:initials="SN">
+  <w:comment w:id="106" w:author="Shinichi Nakagawa" w:date="2020-10-18T09:18:00Z" w:initials="SN">
     <w:p>
       <w:pPr>
         <w:pStyle w:val="CommentText"/>
@@ -21462,7 +21663,7 @@
       </w:r>
     </w:p>
   </w:comment>
-  <w:comment w:id="96" w:author="fonti.kar@gmail.com" w:date="2020-10-19T13:11:00Z" w:initials="f">
+  <w:comment w:id="107" w:author="fonti.kar@gmail.com" w:date="2020-10-19T13:11:00Z" w:initials="f">
     <w:p>
       <w:pPr>
         <w:pStyle w:val="CommentText"/>

</xml_diff>

<commit_message>
Changes for reviewer 2 response
</commit_message>
<xml_diff>
--- a/doc/Heredity_R1/ldeli_growth_ms_heredity_r1.docx
+++ b/doc/Heredity_R1/ldeli_growth_ms_heredity_r1.docx
@@ -5413,6 +5413,36 @@
       <w:r>
         <w:t xml:space="preserve">) lined with newspaper. Hatchlings were fed the same number of crickets every second day and had constant access to a tree bark refuge and water. Hatchling enclosures were placed in a temperature control room under the same conditions as described above for the adult colony. For logistical reasons, at approximately nine months, hatchlings were housed in groups of five in opaque bins with the same measurements as the adult enclosures. We pseudo-randomised individuals to each shared enclosure while maintaining a similar number of individuals from each treatment. </w:t>
       </w:r>
+      <w:ins w:id="74" w:author="Daniel Noble" w:date="2023-07-07T09:12:00Z">
+        <w:r>
+          <w:t>Social housing conditions may result in additive genetic and maternal ef</w:t>
+        </w:r>
+      </w:ins>
+      <w:ins w:id="75" w:author="Daniel Noble" w:date="2023-07-07T09:13:00Z">
+        <w:r>
+          <w:t xml:space="preserve">fects becoming more apparent because of competition and social stress that may drive greater variation among individuals. Our modelling approaches that estimate changes in variance </w:t>
+        </w:r>
+      </w:ins>
+      <w:ins w:id="76" w:author="Daniel Noble" w:date="2023-07-07T09:14:00Z">
+        <w:r>
+          <w:t>components</w:t>
+        </w:r>
+      </w:ins>
+      <w:ins w:id="77" w:author="Daniel Noble" w:date="2023-07-07T09:13:00Z">
+        <w:r>
+          <w:t xml:space="preserve"> across age should be able to detect</w:t>
+        </w:r>
+      </w:ins>
+      <w:ins w:id="78" w:author="Daniel Noble" w:date="2023-07-07T09:14:00Z">
+        <w:r>
+          <w:t xml:space="preserve"> any changes brought about by the release of variation (see below).</w:t>
+        </w:r>
+      </w:ins>
+      <w:ins w:id="79" w:author="Daniel Noble" w:date="2023-07-07T09:12:00Z">
+        <w:r>
+          <w:t xml:space="preserve"> </w:t>
+        </w:r>
+      </w:ins>
     </w:p>
     <w:p>
       <w:pPr>
@@ -5532,12 +5562,12 @@
       <w:r>
         <w:t xml:space="preserve">63). While our half-sib breeding design allowed us to assign parentage to derive a pedigree, high levels of sperm storage and low levels of multiple paternity (94% of </w:t>
       </w:r>
-      <w:del w:id="74" w:author="Daniel Noble" w:date="2023-06-23T10:44:00Z">
+      <w:del w:id="80" w:author="Daniel Noble" w:date="2023-06-23T10:44:00Z">
         <w:r>
           <w:delText xml:space="preserve">females </w:delText>
         </w:r>
       </w:del>
-      <w:ins w:id="75" w:author="Daniel Noble" w:date="2023-06-23T10:44:00Z">
+      <w:ins w:id="81" w:author="Daniel Noble" w:date="2023-06-23T10:44:00Z">
         <w:r>
           <w:t>offspring</w:t>
         </w:r>
@@ -5586,7 +5616,7 @@
       <w:r>
         <w:t xml:space="preserve"> </w:t>
       </w:r>
-      <w:ins w:id="76" w:author="Daniel Noble" w:date="2023-06-23T12:16:00Z">
+      <w:ins w:id="82" w:author="Daniel Noble" w:date="2023-06-23T12:16:00Z">
         <w:r>
           <w:t xml:space="preserve">can be </w:t>
         </w:r>
@@ -5672,7 +5702,7 @@
         </w:rPr>
         <w:t xml:space="preserve"> (</w:t>
       </w:r>
-      <w:del w:id="77" w:author="Daniel Noble" w:date="2023-06-23T12:04:00Z">
+      <w:del w:id="83" w:author="Daniel Noble" w:date="2023-06-23T12:04:00Z">
         <w:r>
           <w:rPr>
             <w:rFonts w:cs="Times New Roman"/>
@@ -5888,7 +5918,7 @@
       <w:r>
         <w:fldChar w:fldCharType="end"/>
       </w:r>
-      <w:del w:id="78" w:author="Daniel Noble" w:date="2023-06-23T12:04:00Z">
+      <w:del w:id="84" w:author="Daniel Noble" w:date="2023-06-23T12:04:00Z">
         <w:r>
           <w:delText>VanRaden, 2008</w:delText>
         </w:r>
@@ -6060,7 +6090,6 @@
         <w:contextualSpacing/>
       </w:pPr>
       <w:r>
-        <w:lastRenderedPageBreak/>
         <w:t xml:space="preserve">where </w:t>
       </w:r>
       <w:r>
@@ -6209,12 +6238,12 @@
       <w:r>
         <w:t xml:space="preserve">. We checked the data for potential input errors using histograms, </w:t>
       </w:r>
-      <w:del w:id="79" w:author="Daniel Noble" w:date="2023-07-06T13:33:00Z">
+      <w:del w:id="85" w:author="Daniel Noble" w:date="2023-07-06T13:33:00Z">
         <w:r>
           <w:delText>scatterplots</w:delText>
         </w:r>
       </w:del>
-      <w:ins w:id="80" w:author="Daniel Noble" w:date="2023-07-06T13:33:00Z">
+      <w:ins w:id="86" w:author="Daniel Noble" w:date="2023-07-06T13:33:00Z">
         <w:r>
           <w:t>scatterplots,</w:t>
         </w:r>
@@ -6293,12 +6322,12 @@
       <w:r>
         <w:t xml:space="preserve">. Mass was log-transformed, and age was z-transformed. For all models we </w:t>
       </w:r>
-      <w:del w:id="81" w:author="Daniel Noble" w:date="2023-06-23T11:00:00Z">
+      <w:del w:id="87" w:author="Daniel Noble" w:date="2023-06-23T11:00:00Z">
         <w:r>
           <w:delText>used noninformative priors with</w:delText>
         </w:r>
       </w:del>
-      <w:ins w:id="82" w:author="Daniel Noble" w:date="2023-06-23T11:00:00Z">
+      <w:ins w:id="88" w:author="Daniel Noble" w:date="2023-06-23T11:00:00Z">
         <w:r>
           <w:t>ran</w:t>
         </w:r>
@@ -6306,7 +6335,7 @@
       <w:r>
         <w:t xml:space="preserve"> </w:t>
       </w:r>
-      <w:del w:id="83" w:author="Daniel Noble" w:date="2023-07-06T13:32:00Z">
+      <w:del w:id="89" w:author="Daniel Noble" w:date="2023-07-06T13:32:00Z">
         <w:r>
           <w:delText>4000</w:delText>
         </w:r>
@@ -6314,7 +6343,7 @@
           <w:delText xml:space="preserve"> </w:delText>
         </w:r>
       </w:del>
-      <w:ins w:id="84" w:author="Daniel Noble" w:date="2023-07-06T13:32:00Z">
+      <w:ins w:id="90" w:author="Daniel Noble" w:date="2023-07-06T13:32:00Z">
         <w:r>
           <w:t>6000</w:t>
         </w:r>
@@ -6325,12 +6354,12 @@
       <w:r>
         <w:t xml:space="preserve">iterations with a burn in of </w:t>
       </w:r>
-      <w:del w:id="85" w:author="Daniel Noble" w:date="2023-07-06T13:32:00Z">
+      <w:del w:id="91" w:author="Daniel Noble" w:date="2023-07-06T13:32:00Z">
         <w:r>
           <w:delText>1500</w:delText>
         </w:r>
       </w:del>
-      <w:ins w:id="86" w:author="Daniel Noble" w:date="2023-07-06T13:32:00Z">
+      <w:ins w:id="92" w:author="Daniel Noble" w:date="2023-07-06T13:32:00Z">
         <w:r>
           <w:t>1</w:t>
         </w:r>
@@ -6362,12 +6391,12 @@
       <w:r>
         <w:t xml:space="preserve"> </w:t>
       </w:r>
-      <w:del w:id="87" w:author="Daniel Noble" w:date="2023-07-06T13:32:00Z">
+      <w:del w:id="93" w:author="Daniel Noble" w:date="2023-07-06T13:32:00Z">
         <w:r>
           <w:delText xml:space="preserve">fifth </w:delText>
         </w:r>
       </w:del>
-      <w:ins w:id="88" w:author="Daniel Noble" w:date="2023-07-06T13:32:00Z">
+      <w:ins w:id="94" w:author="Daniel Noble" w:date="2023-07-06T13:32:00Z">
         <w:r>
           <w:t>10</w:t>
         </w:r>
@@ -6378,7 +6407,7 @@
       <w:r>
         <w:t>iteration</w:t>
       </w:r>
-      <w:ins w:id="89" w:author="Daniel Noble" w:date="2023-07-06T13:32:00Z">
+      <w:ins w:id="95" w:author="Daniel Noble" w:date="2023-07-06T13:32:00Z">
         <w:r>
           <w:t>s</w:t>
         </w:r>
@@ -6525,7 +6554,7 @@
       <w:r>
         <w:t>Overall</w:t>
       </w:r>
-      <w:del w:id="90" w:author="Daniel Noble" w:date="2023-06-23T11:01:00Z">
+      <w:del w:id="96" w:author="Daniel Noble" w:date="2023-06-23T11:01:00Z">
         <w:r>
           <w:delText>.</w:delText>
         </w:r>
@@ -6533,12 +6562,12 @@
       <w:r>
         <w:t xml:space="preserve"> </w:t>
       </w:r>
-      <w:del w:id="91" w:author="Daniel Noble" w:date="2023-06-23T11:01:00Z">
+      <w:del w:id="97" w:author="Daniel Noble" w:date="2023-06-23T11:01:00Z">
         <w:r>
           <w:delText xml:space="preserve">Heritability </w:delText>
         </w:r>
       </w:del>
-      <w:ins w:id="92" w:author="Daniel Noble" w:date="2023-06-23T11:01:00Z">
+      <w:ins w:id="98" w:author="Daniel Noble" w:date="2023-06-23T11:01:00Z">
         <w:r>
           <w:t>h</w:t>
         </w:r>
@@ -7101,7 +7130,11 @@
         <w:t xml:space="preserve"> </w:t>
       </w:r>
       <w:r>
-        <w:t xml:space="preserve">and compared homogenous and heterogenous residual variance models using </w:t>
+        <w:t xml:space="preserve">and compared homogenous </w:t>
+      </w:r>
+      <w:r>
+        <w:lastRenderedPageBreak/>
+        <w:t xml:space="preserve">and heterogenous residual variance models using </w:t>
       </w:r>
       <w:r>
         <w:t>WAIC</w:t>
@@ -7137,11 +7170,7 @@
         <w:t xml:space="preserve">modelled residual variance with a linear slope thereby allowing it to vary with age. </w:t>
       </w:r>
       <w:r>
-        <w:t xml:space="preserve">The model with </w:t>
-      </w:r>
-      <w:r>
-        <w:lastRenderedPageBreak/>
-        <w:t>heterogenous variance was best supported (</w:t>
+        <w:t>The model with heterogenous variance was best supported (</w:t>
       </w:r>
       <w:r>
         <w:t>Table S2</w:t>
@@ -8139,7 +8168,7 @@
       <w:r>
         <w:fldChar w:fldCharType="end"/>
       </w:r>
-      <w:del w:id="93" w:author="Daniel Noble" w:date="2023-06-23T11:13:00Z">
+      <w:del w:id="99" w:author="Daniel Noble" w:date="2023-06-23T11:13:00Z">
         <w:r>
           <w:fldChar w:fldCharType="begin"/>
         </w:r>
@@ -8515,8 +8544,8 @@
             </w:rPr>
             <m:t>)</m:t>
           </m:r>
-          <w:commentRangeStart w:id="94"/>
-          <w:commentRangeEnd w:id="94"/>
+          <w:commentRangeStart w:id="100"/>
+          <w:commentRangeEnd w:id="100"/>
           <m:r>
             <m:rPr>
               <m:sty m:val="p"/>
@@ -8525,7 +8554,7 @@
               <w:rStyle w:val="CommentReference"/>
               <w:lang w:val="en-GB"/>
             </w:rPr>
-            <w:commentReference w:id="94"/>
+            <w:commentReference w:id="100"/>
           </m:r>
         </m:oMath>
       </m:oMathPara>
@@ -8980,6 +9009,7 @@
         <w:contextualSpacing/>
       </w:pPr>
       <w:r>
+        <w:lastRenderedPageBreak/>
         <w:t>The Influence of Developmental Temperature on Growth Trajectories</w:t>
       </w:r>
     </w:p>
@@ -9022,7 +9052,6 @@
         <w:t xml:space="preserve">by solving for the </w:t>
       </w:r>
       <w:r>
-        <w:lastRenderedPageBreak/>
         <w:t>maxima of quadratic</w:t>
       </w:r>
       <w:r>
@@ -10209,72 +10238,6 @@
         <w:pStyle w:val="BodyText"/>
         <w:contextualSpacing/>
         <w:rPr>
-          <w:ins w:id="95" w:author="Daniel Noble" w:date="2023-06-23T12:05:00Z"/>
-          <w:b/>
-          <w:bCs/>
-        </w:rPr>
-      </w:pPr>
-    </w:p>
-    <w:p>
-      <w:pPr>
-        <w:pStyle w:val="BodyText"/>
-        <w:contextualSpacing/>
-        <w:rPr>
-          <w:ins w:id="96" w:author="Daniel Noble" w:date="2023-06-23T12:05:00Z"/>
-          <w:b/>
-          <w:bCs/>
-        </w:rPr>
-      </w:pPr>
-    </w:p>
-    <w:p>
-      <w:pPr>
-        <w:pStyle w:val="BodyText"/>
-        <w:contextualSpacing/>
-        <w:rPr>
-          <w:ins w:id="97" w:author="Daniel Noble" w:date="2023-06-23T12:05:00Z"/>
-          <w:b/>
-          <w:bCs/>
-        </w:rPr>
-      </w:pPr>
-    </w:p>
-    <w:p>
-      <w:pPr>
-        <w:pStyle w:val="BodyText"/>
-        <w:contextualSpacing/>
-        <w:rPr>
-          <w:ins w:id="98" w:author="Daniel Noble" w:date="2023-06-23T12:05:00Z"/>
-          <w:b/>
-          <w:bCs/>
-        </w:rPr>
-      </w:pPr>
-    </w:p>
-    <w:p>
-      <w:pPr>
-        <w:pStyle w:val="BodyText"/>
-        <w:contextualSpacing/>
-        <w:rPr>
-          <w:ins w:id="99" w:author="Daniel Noble" w:date="2023-06-23T12:05:00Z"/>
-          <w:b/>
-          <w:bCs/>
-        </w:rPr>
-      </w:pPr>
-    </w:p>
-    <w:p>
-      <w:pPr>
-        <w:pStyle w:val="BodyText"/>
-        <w:contextualSpacing/>
-        <w:rPr>
-          <w:ins w:id="100" w:author="Daniel Noble" w:date="2023-06-23T12:05:00Z"/>
-          <w:b/>
-          <w:bCs/>
-        </w:rPr>
-      </w:pPr>
-    </w:p>
-    <w:p>
-      <w:pPr>
-        <w:pStyle w:val="BodyText"/>
-        <w:contextualSpacing/>
-        <w:rPr>
           <w:ins w:id="101" w:author="Daniel Noble" w:date="2023-06-23T12:05:00Z"/>
           <w:b/>
           <w:bCs/>
@@ -10318,20 +10281,86 @@
       <w:pPr>
         <w:pStyle w:val="BodyText"/>
         <w:contextualSpacing/>
-      </w:pPr>
-      <w:commentRangeStart w:id="105"/>
-      <w:r>
-        <w:rPr>
+        <w:rPr>
+          <w:ins w:id="105" w:author="Daniel Noble" w:date="2023-06-23T12:05:00Z"/>
           <w:b/>
           <w:bCs/>
         </w:rPr>
-        <w:t xml:space="preserve">Figure </w:t>
-      </w:r>
-      <w:r>
-        <w:rPr>
+      </w:pPr>
+    </w:p>
+    <w:p>
+      <w:pPr>
+        <w:pStyle w:val="BodyText"/>
+        <w:contextualSpacing/>
+        <w:rPr>
+          <w:ins w:id="106" w:author="Daniel Noble" w:date="2023-06-23T12:05:00Z"/>
           <w:b/>
           <w:bCs/>
         </w:rPr>
+      </w:pPr>
+    </w:p>
+    <w:p>
+      <w:pPr>
+        <w:pStyle w:val="BodyText"/>
+        <w:contextualSpacing/>
+        <w:rPr>
+          <w:ins w:id="107" w:author="Daniel Noble" w:date="2023-06-23T12:05:00Z"/>
+          <w:b/>
+          <w:bCs/>
+        </w:rPr>
+      </w:pPr>
+    </w:p>
+    <w:p>
+      <w:pPr>
+        <w:pStyle w:val="BodyText"/>
+        <w:contextualSpacing/>
+        <w:rPr>
+          <w:ins w:id="108" w:author="Daniel Noble" w:date="2023-06-23T12:05:00Z"/>
+          <w:b/>
+          <w:bCs/>
+        </w:rPr>
+      </w:pPr>
+    </w:p>
+    <w:p>
+      <w:pPr>
+        <w:pStyle w:val="BodyText"/>
+        <w:contextualSpacing/>
+        <w:rPr>
+          <w:ins w:id="109" w:author="Daniel Noble" w:date="2023-06-23T12:05:00Z"/>
+          <w:b/>
+          <w:bCs/>
+        </w:rPr>
+      </w:pPr>
+    </w:p>
+    <w:p>
+      <w:pPr>
+        <w:pStyle w:val="BodyText"/>
+        <w:contextualSpacing/>
+        <w:rPr>
+          <w:ins w:id="110" w:author="Daniel Noble" w:date="2023-06-23T12:05:00Z"/>
+          <w:b/>
+          <w:bCs/>
+        </w:rPr>
+      </w:pPr>
+    </w:p>
+    <w:p>
+      <w:pPr>
+        <w:pStyle w:val="BodyText"/>
+        <w:contextualSpacing/>
+      </w:pPr>
+      <w:commentRangeStart w:id="111"/>
+      <w:r>
+        <w:rPr>
+          <w:b/>
+          <w:bCs/>
+        </w:rPr>
+        <w:t xml:space="preserve">Figure </w:t>
+      </w:r>
+      <w:r>
+        <w:rPr>
+          <w:b/>
+          <w:bCs/>
+        </w:rPr>
         <w:t>3</w:t>
       </w:r>
       <w:r>
@@ -10343,13 +10372,13 @@
       <w:r>
         <w:t xml:space="preserve">eritability </w:t>
       </w:r>
-      <w:commentRangeEnd w:id="105"/>
+      <w:commentRangeEnd w:id="111"/>
       <w:r>
         <w:rPr>
           <w:rStyle w:val="CommentReference"/>
           <w:lang w:val="en-GB"/>
         </w:rPr>
-        <w:commentReference w:id="105"/>
+        <w:commentReference w:id="111"/>
       </w:r>
       <w:r>
         <w:t>(</w:t>
@@ -10392,8 +10421,8 @@
       <w:r>
         <w:t xml:space="preserve"> (</w:t>
       </w:r>
-      <w:commentRangeStart w:id="106"/>
-      <w:commentRangeStart w:id="107"/>
+      <w:commentRangeStart w:id="112"/>
+      <w:commentRangeStart w:id="113"/>
       <w:r>
         <w:rPr>
           <w:i/>
@@ -10410,21 +10439,21 @@
       <w:r>
         <w:t xml:space="preserve">, </w:t>
       </w:r>
-      <w:commentRangeEnd w:id="106"/>
+      <w:commentRangeEnd w:id="112"/>
       <w:r>
         <w:rPr>
           <w:rStyle w:val="CommentReference"/>
           <w:lang w:val="en-GB"/>
         </w:rPr>
-        <w:commentReference w:id="106"/>
-      </w:r>
-      <w:commentRangeEnd w:id="107"/>
+        <w:commentReference w:id="112"/>
+      </w:r>
+      <w:commentRangeEnd w:id="113"/>
       <w:r>
         <w:rPr>
           <w:rStyle w:val="CommentReference"/>
           <w:lang w:val="en-GB"/>
         </w:rPr>
-        <w:commentReference w:id="107"/>
+        <w:commentReference w:id="113"/>
       </w:r>
       <w:r>
         <w:rPr>
@@ -10664,7 +10693,7 @@
         </w:rPr>
         <w:t xml:space="preserve"> represents the </w:t>
       </w:r>
-      <w:ins w:id="108" w:author="Daniel Noble" w:date="2023-07-06T16:10:00Z">
+      <w:ins w:id="114" w:author="Daniel Noble" w:date="2023-07-06T16:10:00Z">
         <w:r>
           <w:rPr>
             <w:rFonts w:eastAsiaTheme="minorEastAsia"/>
@@ -10678,7 +10707,7 @@
         </w:rPr>
         <w:t xml:space="preserve">difference </w:t>
       </w:r>
-      <w:ins w:id="109" w:author="Daniel Noble" w:date="2023-07-06T16:13:00Z">
+      <w:ins w:id="115" w:author="Daniel Noble" w:date="2023-07-06T16:13:00Z">
         <w:r>
           <w:rPr>
             <w:rFonts w:eastAsiaTheme="minorEastAsia"/>
@@ -10686,7 +10715,7 @@
           <w:t xml:space="preserve">(on a log scale) </w:t>
         </w:r>
       </w:ins>
-      <w:del w:id="110" w:author="Daniel Noble" w:date="2023-07-06T16:10:00Z">
+      <w:del w:id="116" w:author="Daniel Noble" w:date="2023-07-06T16:10:00Z">
         <w:r>
           <w:rPr>
             <w:rFonts w:eastAsiaTheme="minorEastAsia"/>
@@ -10694,7 +10723,7 @@
           <w:delText>in expected log predicted density</w:delText>
         </w:r>
       </w:del>
-      <w:ins w:id="111" w:author="Daniel Noble" w:date="2023-07-06T16:10:00Z">
+      <w:ins w:id="117" w:author="Daniel Noble" w:date="2023-07-06T16:10:00Z">
         <w:r>
           <w:rPr>
             <w:rFonts w:eastAsiaTheme="minorEastAsia"/>
@@ -10702,7 +10731,7 @@
           <w:t xml:space="preserve">in predictive density for a new dataset </w:t>
         </w:r>
       </w:ins>
-      <w:ins w:id="112" w:author="Daniel Noble" w:date="2023-07-06T16:11:00Z">
+      <w:ins w:id="118" w:author="Daniel Noble" w:date="2023-07-06T16:11:00Z">
         <w:r>
           <w:rPr>
             <w:rFonts w:eastAsiaTheme="minorEastAsia"/>
@@ -10710,7 +10739,7 @@
           <w:t>estimated</w:t>
         </w:r>
       </w:ins>
-      <w:ins w:id="113" w:author="Daniel Noble" w:date="2023-07-06T16:10:00Z">
+      <w:ins w:id="119" w:author="Daniel Noble" w:date="2023-07-06T16:10:00Z">
         <w:r>
           <w:rPr>
             <w:rFonts w:eastAsiaTheme="minorEastAsia"/>
@@ -10718,7 +10747,7 @@
           <w:t xml:space="preserve"> from cross-</w:t>
         </w:r>
       </w:ins>
-      <w:ins w:id="114" w:author="Daniel Noble" w:date="2023-07-06T16:11:00Z">
+      <w:ins w:id="120" w:author="Daniel Noble" w:date="2023-07-06T16:11:00Z">
         <w:r>
           <w:rPr>
             <w:rFonts w:eastAsiaTheme="minorEastAsia"/>
@@ -11349,7 +11378,7 @@
       <w:r>
         <w:t>influence</w:t>
       </w:r>
-      <w:del w:id="115" w:author="Daniel Noble" w:date="2023-06-30T08:40:00Z">
+      <w:del w:id="121" w:author="Daniel Noble" w:date="2023-06-30T08:40:00Z">
         <w:r>
           <w:delText>d</w:delText>
         </w:r>
@@ -11589,7 +11618,7 @@
         <w:pStyle w:val="BodyText"/>
         <w:contextualSpacing/>
         <w:rPr>
-          <w:ins w:id="116" w:author="Daniel Noble" w:date="2023-06-23T12:06:00Z"/>
+          <w:ins w:id="122" w:author="Daniel Noble" w:date="2023-06-23T12:06:00Z"/>
           <w:rFonts w:cs="Times New Roman"/>
           <w:b/>
           <w:bCs/>
@@ -11701,7 +11730,7 @@
         </w:rPr>
         <w:t xml:space="preserve"> matrices for this model </w:t>
       </w:r>
-      <w:del w:id="117" w:author="Daniel Noble" w:date="2023-06-30T08:41:00Z">
+      <w:del w:id="123" w:author="Daniel Noble" w:date="2023-06-30T08:41:00Z">
         <w:r>
           <w:rPr>
             <w:rFonts w:eastAsiaTheme="minorEastAsia"/>
@@ -11709,7 +11738,7 @@
           <w:delText xml:space="preserve">is </w:delText>
         </w:r>
       </w:del>
-      <w:ins w:id="118" w:author="Daniel Noble" w:date="2023-06-30T08:41:00Z">
+      <w:ins w:id="124" w:author="Daniel Noble" w:date="2023-06-30T08:41:00Z">
         <w:r>
           <w:rPr>
             <w:rFonts w:eastAsiaTheme="minorEastAsia"/>
@@ -12728,7 +12757,7 @@
       <w:r>
         <w:t xml:space="preserve">, while </w:t>
       </w:r>
-      <w:del w:id="119" w:author="Daniel Noble" w:date="2023-07-06T16:14:00Z">
+      <w:del w:id="125" w:author="Daniel Noble" w:date="2023-07-06T16:14:00Z">
         <w:r>
           <w:delText xml:space="preserve">have </w:delText>
         </w:r>
@@ -12736,7 +12765,7 @@
       <w:r>
         <w:t xml:space="preserve">others </w:t>
       </w:r>
-      <w:ins w:id="120" w:author="Daniel Noble" w:date="2023-07-06T16:14:00Z">
+      <w:ins w:id="126" w:author="Daniel Noble" w:date="2023-07-06T16:14:00Z">
         <w:r>
           <w:t xml:space="preserve">have </w:t>
         </w:r>
@@ -13387,7 +13416,7 @@
       <w:pPr>
         <w:contextualSpacing/>
         <w:rPr>
-          <w:ins w:id="121" w:author="Daniel Noble" w:date="2020-09-15T11:05:00Z"/>
+          <w:ins w:id="127" w:author="Daniel Noble" w:date="2020-09-15T11:05:00Z"/>
         </w:rPr>
       </w:pPr>
     </w:p>
@@ -13636,7 +13665,7 @@
       <w:r>
         <w:t xml:space="preserve">we found no </w:t>
       </w:r>
-      <w:ins w:id="122" w:author="Shinichi Nakagawa" w:date="2020-10-19T11:47:00Z">
+      <w:ins w:id="128" w:author="Shinichi Nakagawa" w:date="2020-10-19T11:47:00Z">
         <w:r>
           <w:t xml:space="preserve">statistical </w:t>
         </w:r>
@@ -13964,7 +13993,7 @@
       <w:pPr>
         <w:contextualSpacing/>
         <w:rPr>
-          <w:ins w:id="123" w:author="Daniel Noble" w:date="2020-09-14T21:49:00Z"/>
+          <w:ins w:id="129" w:author="Daniel Noble" w:date="2020-09-14T21:49:00Z"/>
         </w:rPr>
       </w:pPr>
     </w:p>
@@ -15760,12 +15789,12 @@
       <w:r>
         <w:t xml:space="preserve">developmental time decelerates with temperature following an negative exponential function. As a result, hot incubated lizards are more </w:t>
       </w:r>
-      <w:del w:id="124" w:author="Daniel Noble" w:date="2023-06-23T12:20:00Z">
+      <w:del w:id="130" w:author="Daniel Noble" w:date="2023-06-23T12:20:00Z">
         <w:r>
           <w:delText xml:space="preserve">constrained </w:delText>
         </w:r>
       </w:del>
-      <w:ins w:id="125" w:author="Daniel Noble" w:date="2023-06-23T12:20:00Z">
+      <w:ins w:id="131" w:author="Daniel Noble" w:date="2023-06-23T12:20:00Z">
         <w:r>
           <w:t>comparable</w:t>
         </w:r>
@@ -19864,17 +19893,17 @@
         <w:rPr>
           <w:b/>
           <w:bCs/>
-          <w:rPrChange w:id="126" w:author="Daniel Noble" w:date="2023-06-23T09:56:00Z">
+          <w:rPrChange w:id="132" w:author="Daniel Noble" w:date="2023-06-23T09:56:00Z">
             <w:rPr/>
           </w:rPrChange>
         </w:rPr>
       </w:pPr>
-      <w:ins w:id="127" w:author="Daniel Noble" w:date="2023-06-23T09:56:00Z">
+      <w:ins w:id="133" w:author="Daniel Noble" w:date="2023-06-23T09:56:00Z">
         <w:r>
           <w:rPr>
             <w:b/>
             <w:bCs/>
-            <w:rPrChange w:id="128" w:author="Daniel Noble" w:date="2023-06-23T09:56:00Z">
+            <w:rPrChange w:id="134" w:author="Daniel Noble" w:date="2023-06-23T09:56:00Z">
               <w:rPr/>
             </w:rPrChange>
           </w:rPr>
@@ -19898,7 +19927,7 @@
       <w:r>
         <w:fldChar w:fldCharType="separate"/>
       </w:r>
-      <w:bookmarkStart w:id="129" w:name="_ENREF_1"/>
+      <w:bookmarkStart w:id="135" w:name="_ENREF_1"/>
       <w:r>
         <w:rPr>
           <w:noProof/>
@@ -19946,7 +19975,7 @@
         </w:rPr>
         <w:tab/>
       </w:r>
-      <w:bookmarkEnd w:id="129"/>
+      <w:bookmarkEnd w:id="135"/>
     </w:p>
     <w:p>
       <w:pPr>
@@ -19955,7 +19984,7 @@
           <w:noProof/>
         </w:rPr>
       </w:pPr>
-      <w:bookmarkStart w:id="130" w:name="_ENREF_2"/>
+      <w:bookmarkStart w:id="136" w:name="_ENREF_2"/>
       <w:r>
         <w:rPr>
           <w:noProof/>
@@ -20003,7 +20032,7 @@
         </w:rPr>
         <w:tab/>
       </w:r>
-      <w:bookmarkEnd w:id="130"/>
+      <w:bookmarkEnd w:id="136"/>
     </w:p>
     <w:p>
       <w:pPr>
@@ -20012,7 +20041,7 @@
           <w:noProof/>
         </w:rPr>
       </w:pPr>
-      <w:bookmarkStart w:id="131" w:name="_ENREF_3"/>
+      <w:bookmarkStart w:id="137" w:name="_ENREF_3"/>
       <w:r>
         <w:rPr>
           <w:noProof/>
@@ -20060,7 +20089,7 @@
         </w:rPr>
         <w:tab/>
       </w:r>
-      <w:bookmarkEnd w:id="131"/>
+      <w:bookmarkEnd w:id="137"/>
     </w:p>
     <w:p>
       <w:pPr>
@@ -20069,7 +20098,7 @@
           <w:noProof/>
         </w:rPr>
       </w:pPr>
-      <w:bookmarkStart w:id="132" w:name="_ENREF_4"/>
+      <w:bookmarkStart w:id="138" w:name="_ENREF_4"/>
       <w:r>
         <w:rPr>
           <w:noProof/>
@@ -20130,7 +20159,7 @@
         </w:rPr>
         <w:tab/>
       </w:r>
-      <w:bookmarkEnd w:id="132"/>
+      <w:bookmarkEnd w:id="138"/>
     </w:p>
     <w:p>
       <w:pPr>
@@ -20139,7 +20168,7 @@
           <w:noProof/>
         </w:rPr>
       </w:pPr>
-      <w:bookmarkStart w:id="133" w:name="_ENREF_5"/>
+      <w:bookmarkStart w:id="139" w:name="_ENREF_5"/>
       <w:r>
         <w:rPr>
           <w:noProof/>
@@ -20187,7 +20216,7 @@
         </w:rPr>
         <w:tab/>
       </w:r>
-      <w:bookmarkEnd w:id="133"/>
+      <w:bookmarkEnd w:id="139"/>
     </w:p>
     <w:p>
       <w:pPr>
@@ -20196,7 +20225,7 @@
           <w:noProof/>
         </w:rPr>
       </w:pPr>
-      <w:bookmarkStart w:id="134" w:name="_ENREF_6"/>
+      <w:bookmarkStart w:id="140" w:name="_ENREF_6"/>
       <w:r>
         <w:rPr>
           <w:noProof/>
@@ -20244,7 +20273,7 @@
         </w:rPr>
         <w:tab/>
       </w:r>
-      <w:bookmarkEnd w:id="134"/>
+      <w:bookmarkEnd w:id="140"/>
     </w:p>
     <w:p>
       <w:pPr>
@@ -20253,7 +20282,7 @@
           <w:noProof/>
         </w:rPr>
       </w:pPr>
-      <w:bookmarkStart w:id="135" w:name="_ENREF_7"/>
+      <w:bookmarkStart w:id="141" w:name="_ENREF_7"/>
       <w:r>
         <w:rPr>
           <w:noProof/>
@@ -20301,7 +20330,7 @@
         </w:rPr>
         <w:tab/>
       </w:r>
-      <w:bookmarkEnd w:id="135"/>
+      <w:bookmarkEnd w:id="141"/>
     </w:p>
     <w:p>
       <w:pPr>
@@ -20310,7 +20339,7 @@
           <w:noProof/>
         </w:rPr>
       </w:pPr>
-      <w:bookmarkStart w:id="136" w:name="_ENREF_8"/>
+      <w:bookmarkStart w:id="142" w:name="_ENREF_8"/>
       <w:r>
         <w:rPr>
           <w:noProof/>
@@ -20358,7 +20387,7 @@
         </w:rPr>
         <w:tab/>
       </w:r>
-      <w:bookmarkEnd w:id="136"/>
+      <w:bookmarkEnd w:id="142"/>
     </w:p>
     <w:p>
       <w:pPr>
@@ -20367,7 +20396,7 @@
           <w:noProof/>
         </w:rPr>
       </w:pPr>
-      <w:bookmarkStart w:id="137" w:name="_ENREF_9"/>
+      <w:bookmarkStart w:id="143" w:name="_ENREF_9"/>
       <w:r>
         <w:rPr>
           <w:noProof/>
@@ -20415,7 +20444,7 @@
         </w:rPr>
         <w:tab/>
       </w:r>
-      <w:bookmarkEnd w:id="137"/>
+      <w:bookmarkEnd w:id="143"/>
     </w:p>
     <w:p>
       <w:pPr>
@@ -20424,7 +20453,7 @@
           <w:noProof/>
         </w:rPr>
       </w:pPr>
-      <w:bookmarkStart w:id="138" w:name="_ENREF_10"/>
+      <w:bookmarkStart w:id="144" w:name="_ENREF_10"/>
       <w:r>
         <w:rPr>
           <w:noProof/>
@@ -20459,7 +20488,7 @@
         </w:rPr>
         <w:tab/>
       </w:r>
-      <w:bookmarkEnd w:id="138"/>
+      <w:bookmarkEnd w:id="144"/>
     </w:p>
     <w:p>
       <w:pPr>
@@ -20468,7 +20497,7 @@
           <w:noProof/>
         </w:rPr>
       </w:pPr>
-      <w:bookmarkStart w:id="139" w:name="_ENREF_11"/>
+      <w:bookmarkStart w:id="145" w:name="_ENREF_11"/>
       <w:r>
         <w:rPr>
           <w:noProof/>
@@ -20503,7 +20532,7 @@
         </w:rPr>
         <w:tab/>
       </w:r>
-      <w:bookmarkEnd w:id="139"/>
+      <w:bookmarkEnd w:id="145"/>
     </w:p>
     <w:p>
       <w:pPr>
@@ -20512,7 +20541,7 @@
           <w:noProof/>
         </w:rPr>
       </w:pPr>
-      <w:bookmarkStart w:id="140" w:name="_ENREF_12"/>
+      <w:bookmarkStart w:id="146" w:name="_ENREF_12"/>
       <w:r>
         <w:rPr>
           <w:noProof/>
@@ -20560,7 +20589,7 @@
         </w:rPr>
         <w:tab/>
       </w:r>
-      <w:bookmarkEnd w:id="140"/>
+      <w:bookmarkEnd w:id="146"/>
     </w:p>
     <w:p>
       <w:pPr>
@@ -20569,7 +20598,7 @@
           <w:noProof/>
         </w:rPr>
       </w:pPr>
-      <w:bookmarkStart w:id="141" w:name="_ENREF_13"/>
+      <w:bookmarkStart w:id="147" w:name="_ENREF_13"/>
       <w:r>
         <w:rPr>
           <w:noProof/>
@@ -20618,7 +20647,7 @@
         <w:lastRenderedPageBreak/>
         <w:tab/>
       </w:r>
-      <w:bookmarkEnd w:id="141"/>
+      <w:bookmarkEnd w:id="147"/>
     </w:p>
     <w:p>
       <w:pPr>
@@ -20627,7 +20656,7 @@
           <w:noProof/>
         </w:rPr>
       </w:pPr>
-      <w:bookmarkStart w:id="142" w:name="_ENREF_14"/>
+      <w:bookmarkStart w:id="148" w:name="_ENREF_14"/>
       <w:r>
         <w:rPr>
           <w:noProof/>
@@ -20675,7 +20704,7 @@
         </w:rPr>
         <w:tab/>
       </w:r>
-      <w:bookmarkEnd w:id="142"/>
+      <w:bookmarkEnd w:id="148"/>
     </w:p>
     <w:p>
       <w:pPr>
@@ -20684,7 +20713,7 @@
           <w:noProof/>
         </w:rPr>
       </w:pPr>
-      <w:bookmarkStart w:id="143" w:name="_ENREF_15"/>
+      <w:bookmarkStart w:id="149" w:name="_ENREF_15"/>
       <w:r>
         <w:rPr>
           <w:noProof/>
@@ -20719,7 +20748,7 @@
         </w:rPr>
         <w:tab/>
       </w:r>
-      <w:bookmarkEnd w:id="143"/>
+      <w:bookmarkEnd w:id="149"/>
     </w:p>
     <w:p>
       <w:pPr>
@@ -20728,7 +20757,7 @@
           <w:noProof/>
         </w:rPr>
       </w:pPr>
-      <w:bookmarkStart w:id="144" w:name="_ENREF_16"/>
+      <w:bookmarkStart w:id="150" w:name="_ENREF_16"/>
       <w:r>
         <w:rPr>
           <w:noProof/>
@@ -20776,7 +20805,7 @@
         </w:rPr>
         <w:tab/>
       </w:r>
-      <w:bookmarkEnd w:id="144"/>
+      <w:bookmarkEnd w:id="150"/>
     </w:p>
     <w:p>
       <w:pPr>
@@ -20785,7 +20814,7 @@
           <w:noProof/>
         </w:rPr>
       </w:pPr>
-      <w:bookmarkStart w:id="145" w:name="_ENREF_17"/>
+      <w:bookmarkStart w:id="151" w:name="_ENREF_17"/>
       <w:r>
         <w:rPr>
           <w:noProof/>
@@ -20820,7 +20849,7 @@
         </w:rPr>
         <w:tab/>
       </w:r>
-      <w:bookmarkEnd w:id="145"/>
+      <w:bookmarkEnd w:id="151"/>
     </w:p>
     <w:p>
       <w:pPr>
@@ -20829,7 +20858,7 @@
           <w:noProof/>
         </w:rPr>
       </w:pPr>
-      <w:bookmarkStart w:id="146" w:name="_ENREF_18"/>
+      <w:bookmarkStart w:id="152" w:name="_ENREF_18"/>
       <w:r>
         <w:rPr>
           <w:noProof/>
@@ -20877,7 +20906,7 @@
         </w:rPr>
         <w:tab/>
       </w:r>
-      <w:bookmarkEnd w:id="146"/>
+      <w:bookmarkEnd w:id="152"/>
     </w:p>
     <w:p>
       <w:pPr>
@@ -20886,7 +20915,7 @@
           <w:noProof/>
         </w:rPr>
       </w:pPr>
-      <w:bookmarkStart w:id="147" w:name="_ENREF_19"/>
+      <w:bookmarkStart w:id="153" w:name="_ENREF_19"/>
       <w:r>
         <w:rPr>
           <w:noProof/>
@@ -20934,7 +20963,7 @@
         </w:rPr>
         <w:tab/>
       </w:r>
-      <w:bookmarkEnd w:id="147"/>
+      <w:bookmarkEnd w:id="153"/>
     </w:p>
     <w:p>
       <w:pPr>
@@ -20943,7 +20972,7 @@
           <w:noProof/>
         </w:rPr>
       </w:pPr>
-      <w:bookmarkStart w:id="148" w:name="_ENREF_20"/>
+      <w:bookmarkStart w:id="154" w:name="_ENREF_20"/>
       <w:r>
         <w:rPr>
           <w:noProof/>
@@ -20991,7 +21020,7 @@
         </w:rPr>
         <w:tab/>
       </w:r>
-      <w:bookmarkEnd w:id="148"/>
+      <w:bookmarkEnd w:id="154"/>
     </w:p>
     <w:p>
       <w:pPr>
@@ -21000,7 +21029,7 @@
           <w:noProof/>
         </w:rPr>
       </w:pPr>
-      <w:bookmarkStart w:id="149" w:name="_ENREF_21"/>
+      <w:bookmarkStart w:id="155" w:name="_ENREF_21"/>
       <w:r>
         <w:rPr>
           <w:noProof/>
@@ -21048,7 +21077,7 @@
         </w:rPr>
         <w:tab/>
       </w:r>
-      <w:bookmarkEnd w:id="149"/>
+      <w:bookmarkEnd w:id="155"/>
     </w:p>
     <w:p>
       <w:pPr>
@@ -21057,7 +21086,7 @@
           <w:noProof/>
         </w:rPr>
       </w:pPr>
-      <w:bookmarkStart w:id="150" w:name="_ENREF_22"/>
+      <w:bookmarkStart w:id="156" w:name="_ENREF_22"/>
       <w:r>
         <w:rPr>
           <w:noProof/>
@@ -21105,7 +21134,7 @@
         </w:rPr>
         <w:tab/>
       </w:r>
-      <w:bookmarkEnd w:id="150"/>
+      <w:bookmarkEnd w:id="156"/>
     </w:p>
     <w:p>
       <w:pPr>
@@ -21114,7 +21143,7 @@
           <w:noProof/>
         </w:rPr>
       </w:pPr>
-      <w:bookmarkStart w:id="151" w:name="_ENREF_23"/>
+      <w:bookmarkStart w:id="157" w:name="_ENREF_23"/>
       <w:r>
         <w:rPr>
           <w:noProof/>
@@ -21162,7 +21191,7 @@
         </w:rPr>
         <w:tab/>
       </w:r>
-      <w:bookmarkEnd w:id="151"/>
+      <w:bookmarkEnd w:id="157"/>
     </w:p>
     <w:p>
       <w:pPr>
@@ -21171,7 +21200,7 @@
           <w:noProof/>
         </w:rPr>
       </w:pPr>
-      <w:bookmarkStart w:id="152" w:name="_ENREF_24"/>
+      <w:bookmarkStart w:id="158" w:name="_ENREF_24"/>
       <w:r>
         <w:rPr>
           <w:noProof/>
@@ -21219,7 +21248,7 @@
         </w:rPr>
         <w:tab/>
       </w:r>
-      <w:bookmarkEnd w:id="152"/>
+      <w:bookmarkEnd w:id="158"/>
     </w:p>
     <w:p>
       <w:pPr>
@@ -21228,7 +21257,7 @@
           <w:noProof/>
         </w:rPr>
       </w:pPr>
-      <w:bookmarkStart w:id="153" w:name="_ENREF_25"/>
+      <w:bookmarkStart w:id="159" w:name="_ENREF_25"/>
       <w:r>
         <w:rPr>
           <w:noProof/>
@@ -21291,7 +21320,7 @@
         </w:rPr>
         <w:tab/>
       </w:r>
-      <w:bookmarkEnd w:id="153"/>
+      <w:bookmarkEnd w:id="159"/>
     </w:p>
     <w:p>
       <w:pPr>
@@ -21300,7 +21329,7 @@
           <w:noProof/>
         </w:rPr>
       </w:pPr>
-      <w:bookmarkStart w:id="154" w:name="_ENREF_26"/>
+      <w:bookmarkStart w:id="160" w:name="_ENREF_26"/>
       <w:r>
         <w:rPr>
           <w:noProof/>
@@ -21348,7 +21377,7 @@
         </w:rPr>
         <w:tab/>
       </w:r>
-      <w:bookmarkEnd w:id="154"/>
+      <w:bookmarkEnd w:id="160"/>
     </w:p>
     <w:p>
       <w:pPr>
@@ -21357,7 +21386,7 @@
           <w:noProof/>
         </w:rPr>
       </w:pPr>
-      <w:bookmarkStart w:id="155" w:name="_ENREF_27"/>
+      <w:bookmarkStart w:id="161" w:name="_ENREF_27"/>
       <w:r>
         <w:rPr>
           <w:noProof/>
@@ -21405,7 +21434,7 @@
         </w:rPr>
         <w:tab/>
       </w:r>
-      <w:bookmarkEnd w:id="155"/>
+      <w:bookmarkEnd w:id="161"/>
     </w:p>
     <w:p>
       <w:pPr>
@@ -21414,7 +21443,7 @@
           <w:noProof/>
         </w:rPr>
       </w:pPr>
-      <w:bookmarkStart w:id="156" w:name="_ENREF_28"/>
+      <w:bookmarkStart w:id="162" w:name="_ENREF_28"/>
       <w:r>
         <w:rPr>
           <w:noProof/>
@@ -21463,7 +21492,7 @@
         </w:rPr>
         <w:tab/>
       </w:r>
-      <w:bookmarkEnd w:id="156"/>
+      <w:bookmarkEnd w:id="162"/>
     </w:p>
     <w:p>
       <w:pPr>
@@ -21472,7 +21501,7 @@
           <w:noProof/>
         </w:rPr>
       </w:pPr>
-      <w:bookmarkStart w:id="157" w:name="_ENREF_29"/>
+      <w:bookmarkStart w:id="163" w:name="_ENREF_29"/>
       <w:r>
         <w:rPr>
           <w:noProof/>
@@ -21507,7 +21536,7 @@
         </w:rPr>
         <w:tab/>
       </w:r>
-      <w:bookmarkEnd w:id="157"/>
+      <w:bookmarkEnd w:id="163"/>
     </w:p>
     <w:p>
       <w:pPr>
@@ -21516,7 +21545,7 @@
           <w:noProof/>
         </w:rPr>
       </w:pPr>
-      <w:bookmarkStart w:id="158" w:name="_ENREF_30"/>
+      <w:bookmarkStart w:id="164" w:name="_ENREF_30"/>
       <w:r>
         <w:rPr>
           <w:noProof/>
@@ -21564,7 +21593,7 @@
         </w:rPr>
         <w:tab/>
       </w:r>
-      <w:bookmarkEnd w:id="158"/>
+      <w:bookmarkEnd w:id="164"/>
     </w:p>
     <w:p>
       <w:pPr>
@@ -21589,7 +21618,7 @@
 
 <file path=word/comments.xml><?xml version="1.0" encoding="utf-8"?>
 <w:comments xmlns:wpc="http://schemas.microsoft.com/office/word/2010/wordprocessingCanvas" xmlns:cx="http://schemas.microsoft.com/office/drawing/2014/chartex" xmlns:cx1="http://schemas.microsoft.com/office/drawing/2015/9/8/chartex" xmlns:cx2="http://schemas.microsoft.com/office/drawing/2015/10/21/chartex" xmlns:cx3="http://schemas.microsoft.com/office/drawing/2016/5/9/chartex" xmlns:cx4="http://schemas.microsoft.com/office/drawing/2016/5/10/chartex" xmlns:cx5="http://schemas.microsoft.com/office/drawing/2016/5/11/chartex" xmlns:cx6="http://schemas.microsoft.com/office/drawing/2016/5/12/chartex" xmlns:cx7="http://schemas.microsoft.com/office/drawing/2016/5/13/chartex" xmlns:cx8="http://schemas.microsoft.com/office/drawing/2016/5/14/chartex" xmlns:mc="http://schemas.openxmlformats.org/markup-compatibility/2006" xmlns:aink="http://schemas.microsoft.com/office/drawing/2016/ink" xmlns:am3d="http://schemas.microsoft.com/office/drawing/2017/model3d" xmlns:o="urn:schemas-microsoft-com:office:office" xmlns:oel="http://schemas.microsoft.com/office/2019/extlst" xmlns:r="http://schemas.openxmlformats.org/officeDocument/2006/relationships" xmlns:m="http://schemas.openxmlformats.org/officeDocument/2006/math" xmlns:v="urn:schemas-microsoft-com:vml" xmlns:wp14="http://schemas.microsoft.com/office/word/2010/wordprocessingDrawing" xmlns:wp="http://schemas.openxmlformats.org/drawingml/2006/wordprocessingDrawing" xmlns:w10="urn:schemas-microsoft-com:office:word" xmlns:w="http://schemas.openxmlformats.org/wordprocessingml/2006/main" xmlns:w14="http://schemas.microsoft.com/office/word/2010/wordml" xmlns:w15="http://schemas.microsoft.com/office/word/2012/wordml" xmlns:w16cex="http://schemas.microsoft.com/office/word/2018/wordml/cex" xmlns:w16cid="http://schemas.microsoft.com/office/word/2016/wordml/cid" xmlns:w16="http://schemas.microsoft.com/office/word/2018/wordml" xmlns:w16sdtdh="http://schemas.microsoft.com/office/word/2020/wordml/sdtdatahash" xmlns:w16se="http://schemas.microsoft.com/office/word/2015/wordml/symex" xmlns:wpg="http://schemas.microsoft.com/office/word/2010/wordprocessingGroup" xmlns:wpi="http://schemas.microsoft.com/office/word/2010/wordprocessingInk" xmlns:wne="http://schemas.microsoft.com/office/word/2006/wordml" xmlns:wps="http://schemas.microsoft.com/office/word/2010/wordprocessingShape" mc:Ignorable="w14 w15 w16se w16cid w16 w16cex w16sdtdh wp14">
-  <w:comment w:id="94" w:author="Shinichi Nakagawa" w:date="2020-10-19T09:42:00Z" w:initials="SN">
+  <w:comment w:id="100" w:author="Shinichi Nakagawa" w:date="2020-10-19T09:42:00Z" w:initials="SN">
     <w:p>
       <w:pPr>
         <w:pStyle w:val="CommentText"/>
@@ -21605,7 +21634,7 @@
       </w:r>
     </w:p>
   </w:comment>
-  <w:comment w:id="105" w:author="Shinichi Nakagawa" w:date="2020-10-19T09:49:00Z" w:initials="SN">
+  <w:comment w:id="111" w:author="Shinichi Nakagawa" w:date="2020-10-19T09:49:00Z" w:initials="SN">
     <w:p>
       <w:pPr>
         <w:pStyle w:val="CommentText"/>
@@ -21621,7 +21650,7 @@
       </w:r>
     </w:p>
   </w:comment>
-  <w:comment w:id="106" w:author="Shinichi Nakagawa" w:date="2020-10-18T09:18:00Z" w:initials="SN">
+  <w:comment w:id="112" w:author="Shinichi Nakagawa" w:date="2020-10-18T09:18:00Z" w:initials="SN">
     <w:p>
       <w:pPr>
         <w:pStyle w:val="CommentText"/>
@@ -21663,7 +21692,7 @@
       </w:r>
     </w:p>
   </w:comment>
-  <w:comment w:id="107" w:author="fonti.kar@gmail.com" w:date="2020-10-19T13:11:00Z" w:initials="f">
+  <w:comment w:id="113" w:author="fonti.kar@gmail.com" w:date="2020-10-19T13:11:00Z" w:initials="f">
     <w:p>
       <w:pPr>
         <w:pStyle w:val="CommentText"/>

</xml_diff>